<commit_message>
agregado la estructura para el capitulo numero 5
</commit_message>
<xml_diff>
--- a/documentos/capitulos/capituloV.docx
+++ b/documentos/capitulos/capituloV.docx
@@ -19,56 +19,1352 @@
       <w:r>
         <w:t>–</w:t>
       </w:r>
+      <w:bookmarkEnd w:id="0"/>
+      <w:r>
+        <w:t xml:space="preserve"> pila del producto</w:t>
+      </w:r>
+    </w:p>
+    <w:p>
+      <w:pPr>
+        <w:pStyle w:val="Sinespaciado"/>
+      </w:pPr>
+      <w:r>
+        <w:t>En este capítulo</w:t>
+      </w:r>
+      <w:r>
+        <w:t>,</w:t>
+      </w:r>
+      <w:r>
+        <w:t xml:space="preserve"> se presentan las historias de usuario identificadas de acuerdo con las necesidades del administrador de un complejo deportivo</w:t>
+      </w:r>
+      <w:r>
+        <w:t>.</w:t>
+      </w:r>
+      <w:r>
+        <w:t xml:space="preserve"> Se definen las historias de usuario a detalle.</w:t>
+      </w:r>
+    </w:p>
+    <w:p>
+      <w:pPr>
+        <w:pStyle w:val="Ttulo2"/>
+        <w:spacing w:before="60" w:after="60"/>
+      </w:pPr>
+      <w:bookmarkStart w:id="1" w:name="_Toc431546814"/>
+      <w:r>
+        <w:t>5.1</w:t>
+      </w:r>
       <w:r>
         <w:t xml:space="preserve"> </w:t>
       </w:r>
-      <w:bookmarkEnd w:id="0"/>
+      <w:bookmarkEnd w:id="1"/>
       <w:r>
-        <w:t>desarrollo</w:t>
+        <w:t>Pila del producto</w:t>
       </w:r>
     </w:p>
     <w:p>
       <w:pPr>
-        <w:spacing w:before="60"/>
+        <w:pStyle w:val="Sinespaciado"/>
         <w:rPr>
-          <w:rFonts w:ascii="Arial" w:hAnsi="Arial" w:cs="Arial"/>
-          <w:sz w:val="20"/>
-          <w:szCs w:val="20"/>
+          <w:rFonts w:cs="Arial"/>
         </w:rPr>
       </w:pPr>
       <w:r>
         <w:rPr>
-          <w:rFonts w:ascii="Arial" w:hAnsi="Arial" w:cs="Arial"/>
-          <w:sz w:val="20"/>
-          <w:szCs w:val="20"/>
+          <w:rFonts w:cs="Arial"/>
         </w:rPr>
-        <w:t>Este capítulo trata sobre la forma en que se ha desarrollado el sistema web</w:t>
+        <w:t xml:space="preserve">De acuerdo al capítulo de </w:t>
       </w:r>
       <w:r>
         <w:rPr>
-          <w:rFonts w:ascii="Arial" w:hAnsi="Arial" w:cs="Arial"/>
-          <w:sz w:val="20"/>
-          <w:szCs w:val="20"/>
+          <w:rFonts w:cs="Arial"/>
+          <w:lang w:val="en-US"/>
         </w:rPr>
-        <w:t>.</w:t>
+        <w:t>“</w:t>
+      </w:r>
+      <w:r>
+        <w:rPr>
+          <w:rFonts w:cs="Arial"/>
+        </w:rPr>
+        <w:t xml:space="preserve">Áreas de Aplicación”, donde se hace la descripción de los procesos que se llevan a cabo en un complejo deportivo, se han identificado las siguientes funcionalidades del sistema, también conocidos como historias de usuario en la metodología </w:t>
+      </w:r>
+      <w:proofErr w:type="spellStart"/>
+      <w:r>
+        <w:rPr>
+          <w:rFonts w:cs="Arial"/>
+        </w:rPr>
+        <w:t>scrum</w:t>
+      </w:r>
+      <w:proofErr w:type="spellEnd"/>
+      <w:r>
+        <w:rPr>
+          <w:rFonts w:cs="Arial"/>
+        </w:rPr>
+        <w:t>. De acuerdo a las historias de usuario identificadas se definirá la pila del producto.</w:t>
       </w:r>
     </w:p>
     <w:p>
       <w:pPr>
-        <w:pStyle w:val="Ttulo2"/>
-        <w:spacing w:before="60" w:after="60"/>
-      </w:pPr>
-      <w:bookmarkStart w:id="1" w:name="_Toc431546814"/>
+        <w:pStyle w:val="Ttulo3"/>
+      </w:pPr>
       <w:r>
-        <w:t xml:space="preserve">2.3 </w:t>
+        <w:t>5.1</w:t>
       </w:r>
-      <w:bookmarkEnd w:id="1"/>
       <w:r>
-        <w:t>Iteración 1</w:t>
+        <w:t>.1 Historia de Usuario N</w:t>
       </w:r>
       <w:bookmarkStart w:id="2" w:name="_GoBack"/>
       <w:bookmarkEnd w:id="2"/>
+      <w:r>
+        <w:t>umero 1</w:t>
+      </w:r>
     </w:p>
+    <w:p>
+      <w:pPr>
+        <w:pStyle w:val="Sinespaciado"/>
+        <w:rPr>
+          <w:rFonts w:cs="Arial"/>
+        </w:rPr>
+      </w:pPr>
+    </w:p>
+    <w:tbl>
+      <w:tblPr>
+        <w:tblW w:w="0" w:type="auto"/>
+        <w:tblInd w:w="108" w:type="dxa"/>
+        <w:tblBorders>
+          <w:top w:val="single" w:sz="4" w:space="0" w:color="auto"/>
+          <w:left w:val="single" w:sz="4" w:space="0" w:color="auto"/>
+          <w:bottom w:val="single" w:sz="4" w:space="0" w:color="auto"/>
+          <w:right w:val="single" w:sz="4" w:space="0" w:color="auto"/>
+          <w:insideH w:val="single" w:sz="4" w:space="0" w:color="auto"/>
+          <w:insideV w:val="single" w:sz="4" w:space="0" w:color="auto"/>
+        </w:tblBorders>
+        <w:tblLook w:val="01E0" w:firstRow="1" w:lastRow="1" w:firstColumn="1" w:lastColumn="1" w:noHBand="0" w:noVBand="0"/>
+      </w:tblPr>
+      <w:tblGrid>
+        <w:gridCol w:w="1814"/>
+        <w:gridCol w:w="2891"/>
+        <w:gridCol w:w="4651"/>
+      </w:tblGrid>
+      <w:tr>
+        <w:trPr>
+          <w:trHeight w:val="570"/>
+        </w:trPr>
+        <w:tc>
+          <w:tcPr>
+            <w:tcW w:w="9356" w:type="dxa"/>
+            <w:gridSpan w:val="3"/>
+            <w:shd w:val="clear" w:color="auto" w:fill="E6E6E6"/>
+            <w:vAlign w:val="center"/>
+          </w:tcPr>
+          <w:p>
+            <w:pPr>
+              <w:pStyle w:val="Encabezado"/>
+              <w:ind w:left="4986" w:hanging="4844"/>
+              <w:jc w:val="right"/>
+              <w:rPr>
+                <w:rFonts w:ascii="Arial" w:hAnsi="Arial" w:cs="Arial"/>
+                <w:b/>
+                <w:szCs w:val="24"/>
+              </w:rPr>
+            </w:pPr>
+            <w:r>
+              <w:rPr>
+                <w:rFonts w:ascii="Arial" w:hAnsi="Arial" w:cs="Arial"/>
+                <w:b/>
+                <w:szCs w:val="24"/>
+              </w:rPr>
+              <w:t>Historia de Usuario</w:t>
+            </w:r>
+          </w:p>
+        </w:tc>
+      </w:tr>
+      <w:tr>
+        <w:trPr>
+          <w:trHeight w:val="567"/>
+        </w:trPr>
+        <w:tc>
+          <w:tcPr>
+            <w:tcW w:w="1814" w:type="dxa"/>
+            <w:vAlign w:val="center"/>
+          </w:tcPr>
+          <w:p>
+            <w:pPr>
+              <w:rPr>
+                <w:rFonts w:ascii="Arial" w:hAnsi="Arial" w:cs="Arial"/>
+                <w:b/>
+              </w:rPr>
+            </w:pPr>
+            <w:r>
+              <w:rPr>
+                <w:rFonts w:ascii="Arial" w:hAnsi="Arial" w:cs="Arial"/>
+                <w:b/>
+              </w:rPr>
+              <w:t>Número: 1</w:t>
+            </w:r>
+          </w:p>
+        </w:tc>
+        <w:tc>
+          <w:tcPr>
+            <w:tcW w:w="7542" w:type="dxa"/>
+            <w:gridSpan w:val="2"/>
+            <w:vAlign w:val="center"/>
+          </w:tcPr>
+          <w:p>
+            <w:pPr>
+              <w:rPr>
+                <w:rFonts w:ascii="Arial" w:hAnsi="Arial" w:cs="Arial"/>
+                <w:b/>
+              </w:rPr>
+            </w:pPr>
+            <w:r>
+              <w:rPr>
+                <w:rFonts w:ascii="Arial" w:hAnsi="Arial" w:cs="Arial"/>
+                <w:b/>
+              </w:rPr>
+              <w:t xml:space="preserve">Usuario: </w:t>
+            </w:r>
+            <w:r>
+              <w:rPr>
+                <w:rFonts w:ascii="Arial" w:hAnsi="Arial" w:cs="Arial"/>
+              </w:rPr>
+              <w:t>Administrador</w:t>
+            </w:r>
+          </w:p>
+        </w:tc>
+      </w:tr>
+      <w:tr>
+        <w:trPr>
+          <w:trHeight w:val="567"/>
+        </w:trPr>
+        <w:tc>
+          <w:tcPr>
+            <w:tcW w:w="9356" w:type="dxa"/>
+            <w:gridSpan w:val="3"/>
+            <w:vAlign w:val="center"/>
+          </w:tcPr>
+          <w:p>
+            <w:pPr>
+              <w:rPr>
+                <w:rFonts w:ascii="Arial" w:hAnsi="Arial" w:cs="Arial"/>
+                <w:b/>
+              </w:rPr>
+            </w:pPr>
+            <w:r>
+              <w:rPr>
+                <w:rFonts w:ascii="Arial" w:hAnsi="Arial" w:cs="Arial"/>
+                <w:b/>
+              </w:rPr>
+              <w:t xml:space="preserve">Nombre historia: </w:t>
+            </w:r>
+            <w:r>
+              <w:rPr>
+                <w:rFonts w:ascii="Arial" w:hAnsi="Arial" w:cs="Arial"/>
+              </w:rPr>
+              <w:t>Registro de campo deportivo</w:t>
+            </w:r>
+          </w:p>
+        </w:tc>
+      </w:tr>
+      <w:tr>
+        <w:trPr>
+          <w:trHeight w:val="567"/>
+        </w:trPr>
+        <w:tc>
+          <w:tcPr>
+            <w:tcW w:w="4705" w:type="dxa"/>
+            <w:gridSpan w:val="2"/>
+            <w:vAlign w:val="center"/>
+          </w:tcPr>
+          <w:p>
+            <w:pPr>
+              <w:rPr>
+                <w:rFonts w:ascii="Arial" w:hAnsi="Arial" w:cs="Arial"/>
+                <w:b/>
+              </w:rPr>
+            </w:pPr>
+            <w:r>
+              <w:rPr>
+                <w:rFonts w:ascii="Arial" w:hAnsi="Arial" w:cs="Arial"/>
+                <w:b/>
+              </w:rPr>
+              <w:t xml:space="preserve">Prioridad  en negocio:  </w:t>
+            </w:r>
+          </w:p>
+          <w:p>
+            <w:pPr>
+              <w:rPr>
+                <w:rFonts w:ascii="Arial" w:hAnsi="Arial" w:cs="Arial"/>
+              </w:rPr>
+            </w:pPr>
+            <w:r>
+              <w:rPr>
+                <w:rFonts w:ascii="Arial" w:hAnsi="Arial" w:cs="Arial"/>
+              </w:rPr>
+              <w:t xml:space="preserve">Alta </w:t>
+            </w:r>
+          </w:p>
+        </w:tc>
+        <w:tc>
+          <w:tcPr>
+            <w:tcW w:w="4651" w:type="dxa"/>
+            <w:vAlign w:val="center"/>
+          </w:tcPr>
+          <w:p>
+            <w:pPr>
+              <w:rPr>
+                <w:rFonts w:ascii="Arial" w:hAnsi="Arial" w:cs="Arial"/>
+                <w:b/>
+              </w:rPr>
+            </w:pPr>
+            <w:r>
+              <w:rPr>
+                <w:rFonts w:ascii="Arial" w:hAnsi="Arial" w:cs="Arial"/>
+                <w:b/>
+              </w:rPr>
+              <w:t xml:space="preserve">Riesgo en desarrollo: </w:t>
+            </w:r>
+          </w:p>
+          <w:p>
+            <w:pPr>
+              <w:rPr>
+                <w:rFonts w:ascii="Arial" w:hAnsi="Arial" w:cs="Arial"/>
+                <w:b/>
+              </w:rPr>
+            </w:pPr>
+            <w:r>
+              <w:rPr>
+                <w:rFonts w:ascii="Arial" w:hAnsi="Arial" w:cs="Arial"/>
+              </w:rPr>
+              <w:t>Alta</w:t>
+            </w:r>
+          </w:p>
+        </w:tc>
+      </w:tr>
+      <w:tr>
+        <w:trPr>
+          <w:trHeight w:val="567"/>
+        </w:trPr>
+        <w:tc>
+          <w:tcPr>
+            <w:tcW w:w="4705" w:type="dxa"/>
+            <w:gridSpan w:val="2"/>
+            <w:vAlign w:val="center"/>
+          </w:tcPr>
+          <w:p>
+            <w:pPr>
+              <w:rPr>
+                <w:rFonts w:ascii="Arial" w:hAnsi="Arial" w:cs="Arial"/>
+                <w:b/>
+              </w:rPr>
+            </w:pPr>
+            <w:r>
+              <w:rPr>
+                <w:rFonts w:ascii="Arial" w:hAnsi="Arial" w:cs="Arial"/>
+                <w:b/>
+              </w:rPr>
+              <w:t xml:space="preserve">Puntos estimados: </w:t>
+            </w:r>
+          </w:p>
+        </w:tc>
+        <w:tc>
+          <w:tcPr>
+            <w:tcW w:w="4651" w:type="dxa"/>
+            <w:vAlign w:val="center"/>
+          </w:tcPr>
+          <w:p>
+            <w:pPr>
+              <w:rPr>
+                <w:rFonts w:ascii="Arial" w:hAnsi="Arial" w:cs="Arial"/>
+                <w:b/>
+              </w:rPr>
+            </w:pPr>
+            <w:r>
+              <w:rPr>
+                <w:rFonts w:ascii="Arial" w:hAnsi="Arial" w:cs="Arial"/>
+                <w:b/>
+              </w:rPr>
+              <w:t>Iteración asignada: 1</w:t>
+            </w:r>
+          </w:p>
+        </w:tc>
+      </w:tr>
+      <w:tr>
+        <w:trPr>
+          <w:trHeight w:val="567"/>
+        </w:trPr>
+        <w:tc>
+          <w:tcPr>
+            <w:tcW w:w="9356" w:type="dxa"/>
+            <w:gridSpan w:val="3"/>
+            <w:vAlign w:val="center"/>
+          </w:tcPr>
+          <w:p>
+            <w:pPr>
+              <w:rPr>
+                <w:rFonts w:ascii="Arial" w:hAnsi="Arial" w:cs="Arial"/>
+                <w:b/>
+              </w:rPr>
+            </w:pPr>
+            <w:r>
+              <w:rPr>
+                <w:rFonts w:ascii="Arial" w:hAnsi="Arial" w:cs="Arial"/>
+                <w:b/>
+              </w:rPr>
+              <w:t xml:space="preserve">Desarrollador responsable: </w:t>
+            </w:r>
+            <w:proofErr w:type="spellStart"/>
+            <w:r>
+              <w:rPr>
+                <w:rFonts w:ascii="Arial" w:hAnsi="Arial" w:cs="Arial"/>
+              </w:rPr>
+              <w:t>Beimar</w:t>
+            </w:r>
+            <w:proofErr w:type="spellEnd"/>
+            <w:r>
+              <w:rPr>
+                <w:rFonts w:ascii="Arial" w:hAnsi="Arial" w:cs="Arial"/>
+              </w:rPr>
+              <w:t xml:space="preserve"> E. </w:t>
+            </w:r>
+            <w:proofErr w:type="spellStart"/>
+            <w:r>
+              <w:rPr>
+                <w:rFonts w:ascii="Arial" w:hAnsi="Arial" w:cs="Arial"/>
+              </w:rPr>
+              <w:t>Huarachi</w:t>
+            </w:r>
+            <w:proofErr w:type="spellEnd"/>
+            <w:r>
+              <w:rPr>
+                <w:rFonts w:ascii="Arial" w:hAnsi="Arial" w:cs="Arial"/>
+              </w:rPr>
+              <w:t xml:space="preserve"> Mamani</w:t>
+            </w:r>
+          </w:p>
+        </w:tc>
+      </w:tr>
+      <w:tr>
+        <w:tc>
+          <w:tcPr>
+            <w:tcW w:w="9356" w:type="dxa"/>
+            <w:gridSpan w:val="3"/>
+            <w:vAlign w:val="center"/>
+          </w:tcPr>
+          <w:p>
+            <w:pPr>
+              <w:rPr>
+                <w:rFonts w:ascii="Arial" w:hAnsi="Arial" w:cs="Arial"/>
+                <w:b/>
+                <w:sz w:val="12"/>
+                <w:szCs w:val="12"/>
+              </w:rPr>
+            </w:pPr>
+          </w:p>
+          <w:p>
+            <w:pPr>
+              <w:rPr>
+                <w:rFonts w:ascii="Arial" w:hAnsi="Arial" w:cs="Arial"/>
+                <w:b/>
+              </w:rPr>
+            </w:pPr>
+            <w:r>
+              <w:rPr>
+                <w:rFonts w:ascii="Arial" w:hAnsi="Arial" w:cs="Arial"/>
+                <w:b/>
+              </w:rPr>
+              <w:t>Descripción:</w:t>
+            </w:r>
+          </w:p>
+          <w:p>
+            <w:pPr>
+              <w:rPr>
+                <w:rFonts w:ascii="Arial" w:hAnsi="Arial" w:cs="Arial"/>
+              </w:rPr>
+            </w:pPr>
+            <w:r>
+              <w:rPr>
+                <w:rFonts w:ascii="Arial" w:hAnsi="Arial" w:cs="Arial"/>
+              </w:rPr>
+              <w:t xml:space="preserve">Yo como administrador me gustaría registrar </w:t>
+            </w:r>
+            <w:r>
+              <w:rPr>
+                <w:rFonts w:ascii="Arial" w:hAnsi="Arial" w:cs="Arial"/>
+              </w:rPr>
+              <w:t>campos deportivo</w:t>
+            </w:r>
+            <w:r>
+              <w:rPr>
+                <w:rFonts w:ascii="Arial" w:hAnsi="Arial" w:cs="Arial"/>
+              </w:rPr>
+              <w:t>s para llevar un control sobre ellos</w:t>
+            </w:r>
+            <w:r>
+              <w:rPr>
+                <w:rFonts w:ascii="Arial" w:hAnsi="Arial" w:cs="Arial"/>
+              </w:rPr>
+              <w:t>, ingresando datos relevantes respecto a dicho campo</w:t>
+            </w:r>
+            <w:r>
+              <w:rPr>
+                <w:rFonts w:ascii="Arial" w:hAnsi="Arial" w:cs="Arial"/>
+              </w:rPr>
+              <w:t>, como por ejemplo: Nombre, número</w:t>
+            </w:r>
+            <w:r>
+              <w:rPr>
+                <w:rFonts w:ascii="Arial" w:hAnsi="Arial" w:cs="Arial"/>
+              </w:rPr>
+              <w:t xml:space="preserve"> si es necesario, horario de atención, </w:t>
+            </w:r>
+            <w:r>
+              <w:rPr>
+                <w:rFonts w:ascii="Arial" w:hAnsi="Arial" w:cs="Arial"/>
+              </w:rPr>
+              <w:t>precio por hora de reserva, tipo de disciplina y tipo de superficie.</w:t>
+            </w:r>
+          </w:p>
+          <w:p>
+            <w:pPr>
+              <w:rPr>
+                <w:rFonts w:ascii="Arial" w:hAnsi="Arial" w:cs="Arial"/>
+                <w:b/>
+              </w:rPr>
+            </w:pPr>
+          </w:p>
+          <w:p>
+            <w:pPr>
+              <w:rPr>
+                <w:rFonts w:ascii="Arial" w:hAnsi="Arial" w:cs="Arial"/>
+                <w:b/>
+              </w:rPr>
+            </w:pPr>
+          </w:p>
+          <w:p>
+            <w:pPr>
+              <w:rPr>
+                <w:rFonts w:ascii="Arial" w:hAnsi="Arial" w:cs="Arial"/>
+                <w:b/>
+              </w:rPr>
+            </w:pPr>
+          </w:p>
+        </w:tc>
+      </w:tr>
+      <w:tr>
+        <w:tc>
+          <w:tcPr>
+            <w:tcW w:w="9356" w:type="dxa"/>
+            <w:gridSpan w:val="3"/>
+            <w:vAlign w:val="center"/>
+          </w:tcPr>
+          <w:p>
+            <w:pPr>
+              <w:rPr>
+                <w:rFonts w:ascii="Arial" w:hAnsi="Arial" w:cs="Arial"/>
+                <w:b/>
+                <w:sz w:val="12"/>
+                <w:szCs w:val="12"/>
+              </w:rPr>
+            </w:pPr>
+          </w:p>
+          <w:p>
+            <w:pPr>
+              <w:rPr>
+                <w:rFonts w:ascii="Arial" w:hAnsi="Arial" w:cs="Arial"/>
+                <w:b/>
+              </w:rPr>
+            </w:pPr>
+            <w:r>
+              <w:rPr>
+                <w:rFonts w:ascii="Arial" w:hAnsi="Arial" w:cs="Arial"/>
+                <w:b/>
+              </w:rPr>
+              <w:t xml:space="preserve">Criterios de Aceptación: </w:t>
+            </w:r>
+          </w:p>
+          <w:p>
+            <w:pPr>
+              <w:pStyle w:val="Prrafodelista"/>
+              <w:numPr>
+                <w:ilvl w:val="0"/>
+                <w:numId w:val="34"/>
+              </w:numPr>
+              <w:rPr>
+                <w:rFonts w:ascii="Arial" w:hAnsi="Arial" w:cs="Arial"/>
+              </w:rPr>
+            </w:pPr>
+            <w:r>
+              <w:rPr>
+                <w:rFonts w:ascii="Arial" w:hAnsi="Arial" w:cs="Arial"/>
+              </w:rPr>
+              <w:t>Debo ser capaz de agregar información descriptiva de cada cancha</w:t>
+            </w:r>
+            <w:r>
+              <w:rPr>
+                <w:rFonts w:ascii="Arial" w:hAnsi="Arial" w:cs="Arial"/>
+              </w:rPr>
+              <w:t xml:space="preserve"> </w:t>
+            </w:r>
+            <w:proofErr w:type="gramStart"/>
+            <w:r>
+              <w:rPr>
+                <w:rFonts w:ascii="Arial" w:hAnsi="Arial" w:cs="Arial"/>
+              </w:rPr>
+              <w:t>datos :</w:t>
+            </w:r>
+            <w:proofErr w:type="gramEnd"/>
+            <w:r>
+              <w:rPr>
+                <w:rFonts w:ascii="Arial" w:hAnsi="Arial" w:cs="Arial"/>
+              </w:rPr>
+              <w:t xml:space="preserve">  Nombre campo deportivo, horarios de atención, precio por hora de reserva, tipo de disciplina y tipo de superficie.</w:t>
+            </w:r>
+          </w:p>
+          <w:p>
+            <w:pPr>
+              <w:pStyle w:val="Prrafodelista"/>
+              <w:numPr>
+                <w:ilvl w:val="0"/>
+                <w:numId w:val="34"/>
+              </w:numPr>
+              <w:rPr>
+                <w:rFonts w:ascii="Arial" w:hAnsi="Arial" w:cs="Arial"/>
+              </w:rPr>
+            </w:pPr>
+            <w:r>
+              <w:rPr>
+                <w:rFonts w:ascii="Arial" w:hAnsi="Arial" w:cs="Arial"/>
+              </w:rPr>
+              <w:t xml:space="preserve">Debo ver las canchas registradas </w:t>
+            </w:r>
+            <w:r>
+              <w:rPr>
+                <w:rFonts w:ascii="Arial" w:hAnsi="Arial" w:cs="Arial"/>
+              </w:rPr>
+              <w:t>posteriormente agregada</w:t>
+            </w:r>
+            <w:r>
+              <w:rPr>
+                <w:rFonts w:ascii="Arial" w:hAnsi="Arial" w:cs="Arial"/>
+              </w:rPr>
+              <w:t>s</w:t>
+            </w:r>
+            <w:r>
+              <w:rPr>
+                <w:rFonts w:ascii="Arial" w:hAnsi="Arial" w:cs="Arial"/>
+              </w:rPr>
+              <w:t>.</w:t>
+            </w:r>
+          </w:p>
+          <w:p>
+            <w:pPr>
+              <w:pStyle w:val="Prrafodelista"/>
+              <w:numPr>
+                <w:ilvl w:val="0"/>
+                <w:numId w:val="34"/>
+              </w:numPr>
+              <w:rPr>
+                <w:rFonts w:ascii="Arial" w:hAnsi="Arial" w:cs="Arial"/>
+              </w:rPr>
+            </w:pPr>
+            <w:r>
+              <w:rPr>
+                <w:rFonts w:ascii="Arial" w:hAnsi="Arial" w:cs="Arial"/>
+              </w:rPr>
+              <w:t>Debo ser capaz de agregar imágenes de las canchas</w:t>
+            </w:r>
+            <w:r>
+              <w:rPr>
+                <w:rFonts w:ascii="Arial" w:hAnsi="Arial" w:cs="Arial"/>
+              </w:rPr>
+              <w:t>.</w:t>
+            </w:r>
+          </w:p>
+          <w:p>
+            <w:pPr>
+              <w:rPr>
+                <w:rFonts w:ascii="Arial" w:hAnsi="Arial" w:cs="Arial"/>
+                <w:b/>
+              </w:rPr>
+            </w:pPr>
+          </w:p>
+          <w:p>
+            <w:pPr>
+              <w:rPr>
+                <w:rFonts w:ascii="Arial" w:hAnsi="Arial" w:cs="Arial"/>
+                <w:b/>
+              </w:rPr>
+            </w:pPr>
+          </w:p>
+        </w:tc>
+      </w:tr>
+    </w:tbl>
+    <w:p/>
+    <w:p/>
+    <w:p>
+      <w:pPr>
+        <w:pStyle w:val="Ttulo3"/>
+      </w:pPr>
+      <w:r>
+        <w:lastRenderedPageBreak/>
+        <w:t>5.1.2 Historia de usuario numero 2</w:t>
+      </w:r>
+    </w:p>
+    <w:tbl>
+      <w:tblPr>
+        <w:tblW w:w="0" w:type="auto"/>
+        <w:tblInd w:w="108" w:type="dxa"/>
+        <w:tblBorders>
+          <w:top w:val="single" w:sz="4" w:space="0" w:color="auto"/>
+          <w:left w:val="single" w:sz="4" w:space="0" w:color="auto"/>
+          <w:bottom w:val="single" w:sz="4" w:space="0" w:color="auto"/>
+          <w:right w:val="single" w:sz="4" w:space="0" w:color="auto"/>
+          <w:insideH w:val="single" w:sz="4" w:space="0" w:color="auto"/>
+          <w:insideV w:val="single" w:sz="4" w:space="0" w:color="auto"/>
+        </w:tblBorders>
+        <w:tblLook w:val="01E0" w:firstRow="1" w:lastRow="1" w:firstColumn="1" w:lastColumn="1" w:noHBand="0" w:noVBand="0"/>
+      </w:tblPr>
+      <w:tblGrid>
+        <w:gridCol w:w="1814"/>
+        <w:gridCol w:w="2891"/>
+        <w:gridCol w:w="4651"/>
+      </w:tblGrid>
+      <w:tr>
+        <w:trPr>
+          <w:trHeight w:val="570"/>
+        </w:trPr>
+        <w:tc>
+          <w:tcPr>
+            <w:tcW w:w="9356" w:type="dxa"/>
+            <w:gridSpan w:val="3"/>
+            <w:shd w:val="clear" w:color="auto" w:fill="E6E6E6"/>
+            <w:vAlign w:val="center"/>
+          </w:tcPr>
+          <w:p>
+            <w:pPr>
+              <w:pStyle w:val="Encabezado"/>
+              <w:ind w:left="4986" w:hanging="4844"/>
+              <w:jc w:val="right"/>
+              <w:rPr>
+                <w:rFonts w:ascii="Arial" w:hAnsi="Arial" w:cs="Arial"/>
+                <w:b/>
+                <w:szCs w:val="24"/>
+              </w:rPr>
+            </w:pPr>
+            <w:r>
+              <w:rPr>
+                <w:rFonts w:ascii="Arial" w:hAnsi="Arial" w:cs="Arial"/>
+                <w:b/>
+                <w:szCs w:val="24"/>
+              </w:rPr>
+              <w:t>Historia de Usuario</w:t>
+            </w:r>
+          </w:p>
+        </w:tc>
+      </w:tr>
+      <w:tr>
+        <w:trPr>
+          <w:trHeight w:val="567"/>
+        </w:trPr>
+        <w:tc>
+          <w:tcPr>
+            <w:tcW w:w="1814" w:type="dxa"/>
+            <w:vAlign w:val="center"/>
+          </w:tcPr>
+          <w:p>
+            <w:pPr>
+              <w:rPr>
+                <w:rFonts w:ascii="Arial" w:hAnsi="Arial" w:cs="Arial"/>
+                <w:b/>
+              </w:rPr>
+            </w:pPr>
+            <w:r>
+              <w:rPr>
+                <w:rFonts w:ascii="Arial" w:hAnsi="Arial" w:cs="Arial"/>
+                <w:b/>
+              </w:rPr>
+              <w:t>Número: 2</w:t>
+            </w:r>
+          </w:p>
+        </w:tc>
+        <w:tc>
+          <w:tcPr>
+            <w:tcW w:w="7542" w:type="dxa"/>
+            <w:gridSpan w:val="2"/>
+            <w:vAlign w:val="center"/>
+          </w:tcPr>
+          <w:p>
+            <w:pPr>
+              <w:rPr>
+                <w:rFonts w:ascii="Arial" w:hAnsi="Arial" w:cs="Arial"/>
+                <w:b/>
+              </w:rPr>
+            </w:pPr>
+            <w:r>
+              <w:rPr>
+                <w:rFonts w:ascii="Arial" w:hAnsi="Arial" w:cs="Arial"/>
+                <w:b/>
+              </w:rPr>
+              <w:t xml:space="preserve">Usuario: </w:t>
+            </w:r>
+            <w:r>
+              <w:rPr>
+                <w:rFonts w:ascii="Arial" w:hAnsi="Arial" w:cs="Arial"/>
+              </w:rPr>
+              <w:t>Administrador</w:t>
+            </w:r>
+          </w:p>
+        </w:tc>
+      </w:tr>
+      <w:tr>
+        <w:trPr>
+          <w:trHeight w:val="567"/>
+        </w:trPr>
+        <w:tc>
+          <w:tcPr>
+            <w:tcW w:w="9356" w:type="dxa"/>
+            <w:gridSpan w:val="3"/>
+            <w:vAlign w:val="center"/>
+          </w:tcPr>
+          <w:p>
+            <w:pPr>
+              <w:rPr>
+                <w:rFonts w:ascii="Arial" w:hAnsi="Arial" w:cs="Arial"/>
+                <w:b/>
+              </w:rPr>
+            </w:pPr>
+            <w:r>
+              <w:rPr>
+                <w:rFonts w:ascii="Arial" w:hAnsi="Arial" w:cs="Arial"/>
+                <w:b/>
+              </w:rPr>
+              <w:t xml:space="preserve">Nombre historia: </w:t>
+            </w:r>
+            <w:r>
+              <w:rPr>
+                <w:rFonts w:ascii="Arial" w:hAnsi="Arial" w:cs="Arial"/>
+              </w:rPr>
+              <w:t xml:space="preserve">Registro de </w:t>
+            </w:r>
+            <w:r>
+              <w:rPr>
+                <w:rFonts w:ascii="Arial" w:hAnsi="Arial" w:cs="Arial"/>
+              </w:rPr>
+              <w:t>reserva regular.</w:t>
+            </w:r>
+          </w:p>
+        </w:tc>
+      </w:tr>
+      <w:tr>
+        <w:trPr>
+          <w:trHeight w:val="567"/>
+        </w:trPr>
+        <w:tc>
+          <w:tcPr>
+            <w:tcW w:w="4705" w:type="dxa"/>
+            <w:gridSpan w:val="2"/>
+            <w:vAlign w:val="center"/>
+          </w:tcPr>
+          <w:p>
+            <w:pPr>
+              <w:rPr>
+                <w:rFonts w:ascii="Arial" w:hAnsi="Arial" w:cs="Arial"/>
+                <w:b/>
+              </w:rPr>
+            </w:pPr>
+            <w:r>
+              <w:rPr>
+                <w:rFonts w:ascii="Arial" w:hAnsi="Arial" w:cs="Arial"/>
+                <w:b/>
+              </w:rPr>
+              <w:t xml:space="preserve">Prioridad  en negocio:  </w:t>
+            </w:r>
+          </w:p>
+          <w:p>
+            <w:pPr>
+              <w:rPr>
+                <w:rFonts w:ascii="Arial" w:hAnsi="Arial" w:cs="Arial"/>
+              </w:rPr>
+            </w:pPr>
+            <w:r>
+              <w:rPr>
+                <w:rFonts w:ascii="Arial" w:hAnsi="Arial" w:cs="Arial"/>
+              </w:rPr>
+              <w:t xml:space="preserve">Alta </w:t>
+            </w:r>
+          </w:p>
+        </w:tc>
+        <w:tc>
+          <w:tcPr>
+            <w:tcW w:w="4651" w:type="dxa"/>
+            <w:vAlign w:val="center"/>
+          </w:tcPr>
+          <w:p>
+            <w:pPr>
+              <w:rPr>
+                <w:rFonts w:ascii="Arial" w:hAnsi="Arial" w:cs="Arial"/>
+                <w:b/>
+              </w:rPr>
+            </w:pPr>
+            <w:r>
+              <w:rPr>
+                <w:rFonts w:ascii="Arial" w:hAnsi="Arial" w:cs="Arial"/>
+                <w:b/>
+              </w:rPr>
+              <w:t xml:space="preserve">Riesgo en desarrollo: </w:t>
+            </w:r>
+          </w:p>
+          <w:p>
+            <w:pPr>
+              <w:rPr>
+                <w:rFonts w:ascii="Arial" w:hAnsi="Arial" w:cs="Arial"/>
+                <w:b/>
+              </w:rPr>
+            </w:pPr>
+            <w:r>
+              <w:rPr>
+                <w:rFonts w:ascii="Arial" w:hAnsi="Arial" w:cs="Arial"/>
+              </w:rPr>
+              <w:t>Alta</w:t>
+            </w:r>
+          </w:p>
+        </w:tc>
+      </w:tr>
+      <w:tr>
+        <w:trPr>
+          <w:trHeight w:val="567"/>
+        </w:trPr>
+        <w:tc>
+          <w:tcPr>
+            <w:tcW w:w="4705" w:type="dxa"/>
+            <w:gridSpan w:val="2"/>
+            <w:vAlign w:val="center"/>
+          </w:tcPr>
+          <w:p>
+            <w:pPr>
+              <w:rPr>
+                <w:rFonts w:ascii="Arial" w:hAnsi="Arial" w:cs="Arial"/>
+                <w:b/>
+              </w:rPr>
+            </w:pPr>
+            <w:r>
+              <w:rPr>
+                <w:rFonts w:ascii="Arial" w:hAnsi="Arial" w:cs="Arial"/>
+                <w:b/>
+              </w:rPr>
+              <w:t xml:space="preserve">Puntos estimados: </w:t>
+            </w:r>
+          </w:p>
+        </w:tc>
+        <w:tc>
+          <w:tcPr>
+            <w:tcW w:w="4651" w:type="dxa"/>
+            <w:vAlign w:val="center"/>
+          </w:tcPr>
+          <w:p>
+            <w:pPr>
+              <w:rPr>
+                <w:rFonts w:ascii="Arial" w:hAnsi="Arial" w:cs="Arial"/>
+                <w:b/>
+              </w:rPr>
+            </w:pPr>
+            <w:r>
+              <w:rPr>
+                <w:rFonts w:ascii="Arial" w:hAnsi="Arial" w:cs="Arial"/>
+                <w:b/>
+              </w:rPr>
+              <w:t>Iteración asignada: 1</w:t>
+            </w:r>
+          </w:p>
+        </w:tc>
+      </w:tr>
+      <w:tr>
+        <w:trPr>
+          <w:trHeight w:val="567"/>
+        </w:trPr>
+        <w:tc>
+          <w:tcPr>
+            <w:tcW w:w="9356" w:type="dxa"/>
+            <w:gridSpan w:val="3"/>
+            <w:vAlign w:val="center"/>
+          </w:tcPr>
+          <w:p>
+            <w:pPr>
+              <w:rPr>
+                <w:rFonts w:ascii="Arial" w:hAnsi="Arial" w:cs="Arial"/>
+                <w:b/>
+              </w:rPr>
+            </w:pPr>
+            <w:r>
+              <w:rPr>
+                <w:rFonts w:ascii="Arial" w:hAnsi="Arial" w:cs="Arial"/>
+                <w:b/>
+              </w:rPr>
+              <w:t xml:space="preserve">Desarrollador responsable: </w:t>
+            </w:r>
+            <w:proofErr w:type="spellStart"/>
+            <w:r>
+              <w:rPr>
+                <w:rFonts w:ascii="Arial" w:hAnsi="Arial" w:cs="Arial"/>
+              </w:rPr>
+              <w:t>Beimar</w:t>
+            </w:r>
+            <w:proofErr w:type="spellEnd"/>
+            <w:r>
+              <w:rPr>
+                <w:rFonts w:ascii="Arial" w:hAnsi="Arial" w:cs="Arial"/>
+              </w:rPr>
+              <w:t xml:space="preserve"> E. </w:t>
+            </w:r>
+            <w:proofErr w:type="spellStart"/>
+            <w:r>
+              <w:rPr>
+                <w:rFonts w:ascii="Arial" w:hAnsi="Arial" w:cs="Arial"/>
+              </w:rPr>
+              <w:t>Huarachi</w:t>
+            </w:r>
+            <w:proofErr w:type="spellEnd"/>
+            <w:r>
+              <w:rPr>
+                <w:rFonts w:ascii="Arial" w:hAnsi="Arial" w:cs="Arial"/>
+              </w:rPr>
+              <w:t xml:space="preserve"> Mamani</w:t>
+            </w:r>
+          </w:p>
+        </w:tc>
+      </w:tr>
+      <w:tr>
+        <w:tc>
+          <w:tcPr>
+            <w:tcW w:w="9356" w:type="dxa"/>
+            <w:gridSpan w:val="3"/>
+            <w:vAlign w:val="center"/>
+          </w:tcPr>
+          <w:p>
+            <w:pPr>
+              <w:rPr>
+                <w:rFonts w:ascii="Arial" w:hAnsi="Arial" w:cs="Arial"/>
+                <w:b/>
+                <w:sz w:val="12"/>
+                <w:szCs w:val="12"/>
+              </w:rPr>
+            </w:pPr>
+          </w:p>
+          <w:p>
+            <w:pPr>
+              <w:rPr>
+                <w:rFonts w:ascii="Arial" w:hAnsi="Arial" w:cs="Arial"/>
+                <w:b/>
+              </w:rPr>
+            </w:pPr>
+            <w:r>
+              <w:rPr>
+                <w:rFonts w:ascii="Arial" w:hAnsi="Arial" w:cs="Arial"/>
+                <w:b/>
+              </w:rPr>
+              <w:t>Descripción:</w:t>
+            </w:r>
+          </w:p>
+          <w:p>
+            <w:pPr>
+              <w:rPr>
+                <w:rFonts w:ascii="Arial" w:hAnsi="Arial" w:cs="Arial"/>
+              </w:rPr>
+            </w:pPr>
+            <w:r>
+              <w:rPr>
+                <w:rFonts w:ascii="Arial" w:hAnsi="Arial" w:cs="Arial"/>
+              </w:rPr>
+              <w:t>Yo como administrador quisiera registrar una reserva</w:t>
+            </w:r>
+            <w:r>
+              <w:rPr>
+                <w:rFonts w:ascii="Arial" w:hAnsi="Arial" w:cs="Arial"/>
+              </w:rPr>
+              <w:t xml:space="preserve"> regular. </w:t>
+            </w:r>
+            <w:r>
+              <w:rPr>
+                <w:rFonts w:ascii="Arial" w:hAnsi="Arial" w:cs="Arial"/>
+              </w:rPr>
+              <w:t xml:space="preserve">Para </w:t>
+            </w:r>
+            <w:r>
+              <w:rPr>
+                <w:rFonts w:ascii="Arial" w:hAnsi="Arial" w:cs="Arial"/>
+              </w:rPr>
+              <w:t>registrar una reserva se necesita: n</w:t>
+            </w:r>
+            <w:r>
+              <w:rPr>
+                <w:rFonts w:ascii="Arial" w:hAnsi="Arial" w:cs="Arial"/>
+              </w:rPr>
+              <w:t xml:space="preserve">ombre del </w:t>
+            </w:r>
+            <w:r>
+              <w:rPr>
+                <w:rFonts w:ascii="Arial" w:hAnsi="Arial" w:cs="Arial"/>
+              </w:rPr>
+              <w:t>cliente</w:t>
+            </w:r>
+            <w:r>
+              <w:rPr>
+                <w:rFonts w:ascii="Arial" w:hAnsi="Arial" w:cs="Arial"/>
+              </w:rPr>
+              <w:t xml:space="preserve">, teléfono, </w:t>
+            </w:r>
+            <w:r>
+              <w:rPr>
+                <w:rFonts w:ascii="Arial" w:hAnsi="Arial" w:cs="Arial"/>
+              </w:rPr>
+              <w:t>campo deportivo, hora</w:t>
+            </w:r>
+            <w:r>
+              <w:rPr>
+                <w:rFonts w:ascii="Arial" w:hAnsi="Arial" w:cs="Arial"/>
+              </w:rPr>
+              <w:t>, fecha.</w:t>
+            </w:r>
+          </w:p>
+          <w:p>
+            <w:pPr>
+              <w:rPr>
+                <w:rFonts w:ascii="Arial" w:hAnsi="Arial" w:cs="Arial"/>
+                <w:b/>
+              </w:rPr>
+            </w:pPr>
+          </w:p>
+        </w:tc>
+      </w:tr>
+      <w:tr>
+        <w:tc>
+          <w:tcPr>
+            <w:tcW w:w="9356" w:type="dxa"/>
+            <w:gridSpan w:val="3"/>
+            <w:vAlign w:val="center"/>
+          </w:tcPr>
+          <w:p>
+            <w:pPr>
+              <w:rPr>
+                <w:rFonts w:ascii="Arial" w:hAnsi="Arial" w:cs="Arial"/>
+                <w:b/>
+                <w:sz w:val="12"/>
+                <w:szCs w:val="12"/>
+              </w:rPr>
+            </w:pPr>
+          </w:p>
+          <w:p>
+            <w:pPr>
+              <w:rPr>
+                <w:rFonts w:ascii="Arial" w:hAnsi="Arial" w:cs="Arial"/>
+                <w:b/>
+              </w:rPr>
+            </w:pPr>
+            <w:r>
+              <w:rPr>
+                <w:rFonts w:ascii="Arial" w:hAnsi="Arial" w:cs="Arial"/>
+                <w:b/>
+              </w:rPr>
+              <w:t xml:space="preserve">Criterios de Aceptación: </w:t>
+            </w:r>
+          </w:p>
+          <w:p>
+            <w:pPr>
+              <w:pStyle w:val="Prrafodelista"/>
+              <w:numPr>
+                <w:ilvl w:val="0"/>
+                <w:numId w:val="34"/>
+              </w:numPr>
+              <w:rPr>
+                <w:rFonts w:ascii="Arial" w:hAnsi="Arial" w:cs="Arial"/>
+              </w:rPr>
+            </w:pPr>
+            <w:r>
+              <w:rPr>
+                <w:rFonts w:ascii="Arial" w:hAnsi="Arial" w:cs="Arial"/>
+              </w:rPr>
+              <w:t>Debo ser capaz de agregar una reserva</w:t>
+            </w:r>
+            <w:r>
+              <w:rPr>
+                <w:rFonts w:ascii="Arial" w:hAnsi="Arial" w:cs="Arial"/>
+              </w:rPr>
+              <w:t xml:space="preserve"> con los siguientes datos: nombre cliente, teléfono, campo deportivo, hora, fecha, cantidad de horas</w:t>
+            </w:r>
+            <w:r>
+              <w:rPr>
+                <w:rFonts w:ascii="Arial" w:hAnsi="Arial" w:cs="Arial"/>
+              </w:rPr>
+              <w:t>.</w:t>
+            </w:r>
+          </w:p>
+          <w:p>
+            <w:pPr>
+              <w:pStyle w:val="Prrafodelista"/>
+              <w:numPr>
+                <w:ilvl w:val="0"/>
+                <w:numId w:val="34"/>
+              </w:numPr>
+              <w:rPr>
+                <w:rFonts w:ascii="Arial" w:hAnsi="Arial" w:cs="Arial"/>
+              </w:rPr>
+            </w:pPr>
+            <w:r>
+              <w:rPr>
+                <w:rFonts w:ascii="Arial" w:hAnsi="Arial" w:cs="Arial"/>
+              </w:rPr>
+              <w:t xml:space="preserve">Debo ser capaz de ver todas las reservas ya </w:t>
+            </w:r>
+            <w:r>
+              <w:rPr>
+                <w:rFonts w:ascii="Arial" w:hAnsi="Arial" w:cs="Arial"/>
+              </w:rPr>
+              <w:t>realizadas</w:t>
+            </w:r>
+            <w:r>
+              <w:rPr>
+                <w:rFonts w:ascii="Arial" w:hAnsi="Arial" w:cs="Arial"/>
+              </w:rPr>
+              <w:t>.</w:t>
+            </w:r>
+          </w:p>
+          <w:p>
+            <w:pPr>
+              <w:pStyle w:val="Prrafodelista"/>
+              <w:numPr>
+                <w:ilvl w:val="0"/>
+                <w:numId w:val="34"/>
+              </w:numPr>
+              <w:rPr>
+                <w:rFonts w:ascii="Arial" w:hAnsi="Arial" w:cs="Arial"/>
+              </w:rPr>
+            </w:pPr>
+            <w:r>
+              <w:rPr>
+                <w:rFonts w:ascii="Arial" w:hAnsi="Arial" w:cs="Arial"/>
+              </w:rPr>
+              <w:t>No debe registrar una reserva con fecha menor a la actual.</w:t>
+            </w:r>
+          </w:p>
+          <w:p>
+            <w:pPr>
+              <w:pStyle w:val="Prrafodelista"/>
+              <w:numPr>
+                <w:ilvl w:val="0"/>
+                <w:numId w:val="34"/>
+              </w:numPr>
+              <w:rPr>
+                <w:rFonts w:ascii="Arial" w:hAnsi="Arial" w:cs="Arial"/>
+              </w:rPr>
+            </w:pPr>
+            <w:r>
+              <w:rPr>
+                <w:rFonts w:ascii="Arial" w:hAnsi="Arial" w:cs="Arial"/>
+              </w:rPr>
+              <w:t>No debe registrar una reserva con fecha actual y hora menor a la hora actual.</w:t>
+            </w:r>
+          </w:p>
+          <w:p>
+            <w:pPr>
+              <w:pStyle w:val="Prrafodelista"/>
+              <w:numPr>
+                <w:ilvl w:val="0"/>
+                <w:numId w:val="34"/>
+              </w:numPr>
+              <w:rPr>
+                <w:rFonts w:ascii="Arial" w:hAnsi="Arial" w:cs="Arial"/>
+              </w:rPr>
+            </w:pPr>
+            <w:r>
+              <w:rPr>
+                <w:rFonts w:ascii="Arial" w:hAnsi="Arial" w:cs="Arial"/>
+              </w:rPr>
+              <w:t xml:space="preserve">No debe registrar una reserva, si existe otra reserva para el mismo campo, el mismo </w:t>
+            </w:r>
+            <w:r>
+              <w:rPr>
+                <w:rFonts w:ascii="Arial" w:hAnsi="Arial" w:cs="Arial"/>
+              </w:rPr>
+              <w:t>día</w:t>
+            </w:r>
+            <w:r>
+              <w:rPr>
+                <w:rFonts w:ascii="Arial" w:hAnsi="Arial" w:cs="Arial"/>
+              </w:rPr>
+              <w:t xml:space="preserve"> y exista </w:t>
+            </w:r>
+            <w:r>
+              <w:rPr>
+                <w:rFonts w:ascii="Arial" w:hAnsi="Arial" w:cs="Arial"/>
+              </w:rPr>
+              <w:t>colisión</w:t>
+            </w:r>
+            <w:r>
+              <w:rPr>
+                <w:rFonts w:ascii="Arial" w:hAnsi="Arial" w:cs="Arial"/>
+              </w:rPr>
+              <w:t xml:space="preserve"> en horarios.</w:t>
+            </w:r>
+          </w:p>
+          <w:p>
+            <w:pPr>
+              <w:pStyle w:val="Prrafodelista"/>
+              <w:numPr>
+                <w:ilvl w:val="0"/>
+                <w:numId w:val="34"/>
+              </w:numPr>
+              <w:rPr>
+                <w:rFonts w:ascii="Arial" w:hAnsi="Arial" w:cs="Arial"/>
+              </w:rPr>
+            </w:pPr>
+            <w:r>
+              <w:rPr>
+                <w:rFonts w:ascii="Arial" w:hAnsi="Arial" w:cs="Arial"/>
+              </w:rPr>
+              <w:t>No debe registrar una reserva, que tenga horario inicio mayor o igual al horario final.</w:t>
+            </w:r>
+          </w:p>
+          <w:p>
+            <w:pPr>
+              <w:numPr>
+                <w:ilvl w:val="0"/>
+                <w:numId w:val="34"/>
+              </w:numPr>
+              <w:rPr>
+                <w:rFonts w:ascii="Arial" w:hAnsi="Arial" w:cs="Arial"/>
+                <w:b/>
+              </w:rPr>
+            </w:pPr>
+            <w:r>
+              <w:rPr>
+                <w:rFonts w:ascii="Arial" w:hAnsi="Arial" w:cs="Arial"/>
+              </w:rPr>
+              <w:t xml:space="preserve">No debe registrar una reserva, cuya </w:t>
+            </w:r>
+            <w:r>
+              <w:rPr>
+                <w:rFonts w:ascii="Arial" w:hAnsi="Arial" w:cs="Arial"/>
+              </w:rPr>
+              <w:t>duración</w:t>
+            </w:r>
+            <w:r>
+              <w:rPr>
+                <w:rFonts w:ascii="Arial" w:hAnsi="Arial" w:cs="Arial"/>
+              </w:rPr>
+              <w:t xml:space="preserve"> es menor a una hora.</w:t>
+            </w:r>
+          </w:p>
+          <w:p>
+            <w:pPr>
+              <w:rPr>
+                <w:rFonts w:ascii="Arial" w:hAnsi="Arial" w:cs="Arial"/>
+                <w:b/>
+              </w:rPr>
+            </w:pPr>
+          </w:p>
+        </w:tc>
+      </w:tr>
+    </w:tbl>
     <w:p>
       <w:pPr>
         <w:spacing w:before="60"/>
@@ -2464,6 +3760,92 @@
     </w:lvl>
   </w:abstractNum>
   <w:abstractNum w:abstractNumId="15">
+    <w:nsid w:val="44BC1403"/>
+    <w:multiLevelType w:val="hybridMultilevel"/>
+    <w:tmpl w:val="E88AAA44"/>
+    <w:lvl w:ilvl="0" w:tplc="400A000F">
+      <w:start w:val="1"/>
+      <w:numFmt w:val="decimal"/>
+      <w:lvlText w:val="%1."/>
+      <w:lvlJc w:val="left"/>
+      <w:pPr>
+        <w:ind w:left="720" w:hanging="360"/>
+      </w:pPr>
+    </w:lvl>
+    <w:lvl w:ilvl="1" w:tplc="400A0019" w:tentative="1">
+      <w:start w:val="1"/>
+      <w:numFmt w:val="lowerLetter"/>
+      <w:lvlText w:val="%2."/>
+      <w:lvlJc w:val="left"/>
+      <w:pPr>
+        <w:ind w:left="1440" w:hanging="360"/>
+      </w:pPr>
+    </w:lvl>
+    <w:lvl w:ilvl="2" w:tplc="400A001B" w:tentative="1">
+      <w:start w:val="1"/>
+      <w:numFmt w:val="lowerRoman"/>
+      <w:lvlText w:val="%3."/>
+      <w:lvlJc w:val="right"/>
+      <w:pPr>
+        <w:ind w:left="2160" w:hanging="180"/>
+      </w:pPr>
+    </w:lvl>
+    <w:lvl w:ilvl="3" w:tplc="400A000F" w:tentative="1">
+      <w:start w:val="1"/>
+      <w:numFmt w:val="decimal"/>
+      <w:lvlText w:val="%4."/>
+      <w:lvlJc w:val="left"/>
+      <w:pPr>
+        <w:ind w:left="2880" w:hanging="360"/>
+      </w:pPr>
+    </w:lvl>
+    <w:lvl w:ilvl="4" w:tplc="400A0019" w:tentative="1">
+      <w:start w:val="1"/>
+      <w:numFmt w:val="lowerLetter"/>
+      <w:lvlText w:val="%5."/>
+      <w:lvlJc w:val="left"/>
+      <w:pPr>
+        <w:ind w:left="3600" w:hanging="360"/>
+      </w:pPr>
+    </w:lvl>
+    <w:lvl w:ilvl="5" w:tplc="400A001B" w:tentative="1">
+      <w:start w:val="1"/>
+      <w:numFmt w:val="lowerRoman"/>
+      <w:lvlText w:val="%6."/>
+      <w:lvlJc w:val="right"/>
+      <w:pPr>
+        <w:ind w:left="4320" w:hanging="180"/>
+      </w:pPr>
+    </w:lvl>
+    <w:lvl w:ilvl="6" w:tplc="400A000F" w:tentative="1">
+      <w:start w:val="1"/>
+      <w:numFmt w:val="decimal"/>
+      <w:lvlText w:val="%7."/>
+      <w:lvlJc w:val="left"/>
+      <w:pPr>
+        <w:ind w:left="5040" w:hanging="360"/>
+      </w:pPr>
+    </w:lvl>
+    <w:lvl w:ilvl="7" w:tplc="400A0019" w:tentative="1">
+      <w:start w:val="1"/>
+      <w:numFmt w:val="lowerLetter"/>
+      <w:lvlText w:val="%8."/>
+      <w:lvlJc w:val="left"/>
+      <w:pPr>
+        <w:ind w:left="5760" w:hanging="360"/>
+      </w:pPr>
+    </w:lvl>
+    <w:lvl w:ilvl="8" w:tplc="400A001B" w:tentative="1">
+      <w:start w:val="1"/>
+      <w:numFmt w:val="lowerRoman"/>
+      <w:lvlText w:val="%9."/>
+      <w:lvlJc w:val="right"/>
+      <w:pPr>
+        <w:ind w:left="6480" w:hanging="180"/>
+      </w:pPr>
+    </w:lvl>
+  </w:abstractNum>
+  <w:abstractNum w:abstractNumId="16">
     <w:nsid w:val="44FB1D78"/>
     <w:multiLevelType w:val="hybridMultilevel"/>
     <w:tmpl w:val="5E9030CE"/>
@@ -2576,7 +3958,7 @@
       </w:rPr>
     </w:lvl>
   </w:abstractNum>
-  <w:abstractNum w:abstractNumId="16">
+  <w:abstractNum w:abstractNumId="17">
     <w:nsid w:val="46AA1D37"/>
     <w:multiLevelType w:val="hybridMultilevel"/>
     <w:tmpl w:val="F56CB4E6"/>
@@ -2689,7 +4071,7 @@
       </w:rPr>
     </w:lvl>
   </w:abstractNum>
-  <w:abstractNum w:abstractNumId="17">
+  <w:abstractNum w:abstractNumId="18">
     <w:nsid w:val="46B8372F"/>
     <w:multiLevelType w:val="hybridMultilevel"/>
     <w:tmpl w:val="967EE59C"/>
@@ -2802,7 +4184,7 @@
       </w:rPr>
     </w:lvl>
   </w:abstractNum>
-  <w:abstractNum w:abstractNumId="18">
+  <w:abstractNum w:abstractNumId="19">
     <w:nsid w:val="4A167698"/>
     <w:multiLevelType w:val="hybridMultilevel"/>
     <w:tmpl w:val="CA6AD07E"/>
@@ -2915,7 +4297,7 @@
       </w:rPr>
     </w:lvl>
   </w:abstractNum>
-  <w:abstractNum w:abstractNumId="19">
+  <w:abstractNum w:abstractNumId="20">
     <w:nsid w:val="4ED16DAE"/>
     <w:multiLevelType w:val="hybridMultilevel"/>
     <w:tmpl w:val="F6804E12"/>
@@ -3028,7 +4410,7 @@
       </w:rPr>
     </w:lvl>
   </w:abstractNum>
-  <w:abstractNum w:abstractNumId="20">
+  <w:abstractNum w:abstractNumId="21">
     <w:nsid w:val="4FED0A4F"/>
     <w:multiLevelType w:val="hybridMultilevel"/>
     <w:tmpl w:val="5BE00A42"/>
@@ -3141,7 +4523,7 @@
       </w:rPr>
     </w:lvl>
   </w:abstractNum>
-  <w:abstractNum w:abstractNumId="21">
+  <w:abstractNum w:abstractNumId="22">
     <w:nsid w:val="556375CE"/>
     <w:multiLevelType w:val="hybridMultilevel"/>
     <w:tmpl w:val="40FC5E3A"/>
@@ -3254,7 +4636,7 @@
       </w:rPr>
     </w:lvl>
   </w:abstractNum>
-  <w:abstractNum w:abstractNumId="22">
+  <w:abstractNum w:abstractNumId="23">
     <w:nsid w:val="55B24D3A"/>
     <w:multiLevelType w:val="hybridMultilevel"/>
     <w:tmpl w:val="F4F4EDE8"/>
@@ -3367,7 +4749,7 @@
       </w:rPr>
     </w:lvl>
   </w:abstractNum>
-  <w:abstractNum w:abstractNumId="23">
+  <w:abstractNum w:abstractNumId="24">
     <w:nsid w:val="567F1015"/>
     <w:multiLevelType w:val="hybridMultilevel"/>
     <w:tmpl w:val="3F700DCC"/>
@@ -3480,7 +4862,7 @@
       </w:rPr>
     </w:lvl>
   </w:abstractNum>
-  <w:abstractNum w:abstractNumId="24">
+  <w:abstractNum w:abstractNumId="25">
     <w:nsid w:val="569C6264"/>
     <w:multiLevelType w:val="hybridMultilevel"/>
     <w:tmpl w:val="B0C056F4"/>
@@ -3593,7 +4975,7 @@
       </w:rPr>
     </w:lvl>
   </w:abstractNum>
-  <w:abstractNum w:abstractNumId="25">
+  <w:abstractNum w:abstractNumId="26">
     <w:nsid w:val="696515E0"/>
     <w:multiLevelType w:val="multilevel"/>
     <w:tmpl w:val="C624F188"/>
@@ -3742,7 +5124,120 @@
       </w:rPr>
     </w:lvl>
   </w:abstractNum>
-  <w:abstractNum w:abstractNumId="26">
+  <w:abstractNum w:abstractNumId="27">
+    <w:nsid w:val="6C781207"/>
+    <w:multiLevelType w:val="hybridMultilevel"/>
+    <w:tmpl w:val="A9BAC966"/>
+    <w:lvl w:ilvl="0" w:tplc="0409000B">
+      <w:start w:val="1"/>
+      <w:numFmt w:val="bullet"/>
+      <w:lvlText w:val=""/>
+      <w:lvlJc w:val="left"/>
+      <w:pPr>
+        <w:ind w:left="720" w:hanging="360"/>
+      </w:pPr>
+      <w:rPr>
+        <w:rFonts w:ascii="Wingdings" w:hAnsi="Wingdings" w:hint="default"/>
+      </w:rPr>
+    </w:lvl>
+    <w:lvl w:ilvl="1" w:tplc="400A0003" w:tentative="1">
+      <w:start w:val="1"/>
+      <w:numFmt w:val="bullet"/>
+      <w:lvlText w:val="o"/>
+      <w:lvlJc w:val="left"/>
+      <w:pPr>
+        <w:ind w:left="1440" w:hanging="360"/>
+      </w:pPr>
+      <w:rPr>
+        <w:rFonts w:ascii="Courier New" w:hAnsi="Courier New" w:cs="Courier New" w:hint="default"/>
+      </w:rPr>
+    </w:lvl>
+    <w:lvl w:ilvl="2" w:tplc="400A0005" w:tentative="1">
+      <w:start w:val="1"/>
+      <w:numFmt w:val="bullet"/>
+      <w:lvlText w:val=""/>
+      <w:lvlJc w:val="left"/>
+      <w:pPr>
+        <w:ind w:left="2160" w:hanging="360"/>
+      </w:pPr>
+      <w:rPr>
+        <w:rFonts w:ascii="Wingdings" w:hAnsi="Wingdings" w:hint="default"/>
+      </w:rPr>
+    </w:lvl>
+    <w:lvl w:ilvl="3" w:tplc="400A0001" w:tentative="1">
+      <w:start w:val="1"/>
+      <w:numFmt w:val="bullet"/>
+      <w:lvlText w:val=""/>
+      <w:lvlJc w:val="left"/>
+      <w:pPr>
+        <w:ind w:left="2880" w:hanging="360"/>
+      </w:pPr>
+      <w:rPr>
+        <w:rFonts w:ascii="Symbol" w:hAnsi="Symbol" w:hint="default"/>
+      </w:rPr>
+    </w:lvl>
+    <w:lvl w:ilvl="4" w:tplc="400A0003" w:tentative="1">
+      <w:start w:val="1"/>
+      <w:numFmt w:val="bullet"/>
+      <w:lvlText w:val="o"/>
+      <w:lvlJc w:val="left"/>
+      <w:pPr>
+        <w:ind w:left="3600" w:hanging="360"/>
+      </w:pPr>
+      <w:rPr>
+        <w:rFonts w:ascii="Courier New" w:hAnsi="Courier New" w:cs="Courier New" w:hint="default"/>
+      </w:rPr>
+    </w:lvl>
+    <w:lvl w:ilvl="5" w:tplc="400A0005" w:tentative="1">
+      <w:start w:val="1"/>
+      <w:numFmt w:val="bullet"/>
+      <w:lvlText w:val=""/>
+      <w:lvlJc w:val="left"/>
+      <w:pPr>
+        <w:ind w:left="4320" w:hanging="360"/>
+      </w:pPr>
+      <w:rPr>
+        <w:rFonts w:ascii="Wingdings" w:hAnsi="Wingdings" w:hint="default"/>
+      </w:rPr>
+    </w:lvl>
+    <w:lvl w:ilvl="6" w:tplc="400A0001" w:tentative="1">
+      <w:start w:val="1"/>
+      <w:numFmt w:val="bullet"/>
+      <w:lvlText w:val=""/>
+      <w:lvlJc w:val="left"/>
+      <w:pPr>
+        <w:ind w:left="5040" w:hanging="360"/>
+      </w:pPr>
+      <w:rPr>
+        <w:rFonts w:ascii="Symbol" w:hAnsi="Symbol" w:hint="default"/>
+      </w:rPr>
+    </w:lvl>
+    <w:lvl w:ilvl="7" w:tplc="400A0003" w:tentative="1">
+      <w:start w:val="1"/>
+      <w:numFmt w:val="bullet"/>
+      <w:lvlText w:val="o"/>
+      <w:lvlJc w:val="left"/>
+      <w:pPr>
+        <w:ind w:left="5760" w:hanging="360"/>
+      </w:pPr>
+      <w:rPr>
+        <w:rFonts w:ascii="Courier New" w:hAnsi="Courier New" w:cs="Courier New" w:hint="default"/>
+      </w:rPr>
+    </w:lvl>
+    <w:lvl w:ilvl="8" w:tplc="400A0005" w:tentative="1">
+      <w:start w:val="1"/>
+      <w:numFmt w:val="bullet"/>
+      <w:lvlText w:val=""/>
+      <w:lvlJc w:val="left"/>
+      <w:pPr>
+        <w:ind w:left="6480" w:hanging="360"/>
+      </w:pPr>
+      <w:rPr>
+        <w:rFonts w:ascii="Wingdings" w:hAnsi="Wingdings" w:hint="default"/>
+      </w:rPr>
+    </w:lvl>
+  </w:abstractNum>
+  <w:abstractNum w:abstractNumId="28">
     <w:nsid w:val="6E312B81"/>
     <w:multiLevelType w:val="hybridMultilevel"/>
     <w:tmpl w:val="3BA49198"/>
@@ -3855,7 +5350,7 @@
       </w:rPr>
     </w:lvl>
   </w:abstractNum>
-  <w:abstractNum w:abstractNumId="27">
+  <w:abstractNum w:abstractNumId="29">
     <w:nsid w:val="71144E4E"/>
     <w:multiLevelType w:val="hybridMultilevel"/>
     <w:tmpl w:val="7770A4C2"/>
@@ -3968,7 +5463,7 @@
       </w:rPr>
     </w:lvl>
   </w:abstractNum>
-  <w:abstractNum w:abstractNumId="28">
+  <w:abstractNum w:abstractNumId="30">
     <w:nsid w:val="76F90C09"/>
     <w:multiLevelType w:val="multilevel"/>
     <w:tmpl w:val="A7FAC30E"/>
@@ -4117,7 +5612,7 @@
       </w:rPr>
     </w:lvl>
   </w:abstractNum>
-  <w:abstractNum w:abstractNumId="29">
+  <w:abstractNum w:abstractNumId="31">
     <w:nsid w:val="7AD517DB"/>
     <w:multiLevelType w:val="hybridMultilevel"/>
     <w:tmpl w:val="D346AEA0"/>
@@ -4230,7 +5725,7 @@
       </w:rPr>
     </w:lvl>
   </w:abstractNum>
-  <w:abstractNum w:abstractNumId="30">
+  <w:abstractNum w:abstractNumId="32">
     <w:nsid w:val="7DA02433"/>
     <w:multiLevelType w:val="hybridMultilevel"/>
     <w:tmpl w:val="38B8475C"/>
@@ -4343,16 +5838,16 @@
     </w:lvl>
   </w:abstractNum>
   <w:num w:numId="1">
-    <w:abstractNumId w:val="30"/>
+    <w:abstractNumId w:val="32"/>
   </w:num>
   <w:num w:numId="2">
     <w:abstractNumId w:val="13"/>
   </w:num>
   <w:num w:numId="3">
-    <w:abstractNumId w:val="22"/>
+    <w:abstractNumId w:val="23"/>
   </w:num>
   <w:num w:numId="4">
-    <w:abstractNumId w:val="23"/>
+    <w:abstractNumId w:val="24"/>
   </w:num>
   <w:num w:numId="5">
     <w:abstractNumId w:val="7"/>
@@ -4361,28 +5856,28 @@
     <w:abstractNumId w:val="11"/>
   </w:num>
   <w:num w:numId="7">
-    <w:abstractNumId w:val="27"/>
+    <w:abstractNumId w:val="29"/>
   </w:num>
   <w:num w:numId="8">
     <w:abstractNumId w:val="2"/>
   </w:num>
   <w:num w:numId="9">
-    <w:abstractNumId w:val="20"/>
+    <w:abstractNumId w:val="21"/>
   </w:num>
   <w:num w:numId="10">
-    <w:abstractNumId w:val="25"/>
+    <w:abstractNumId w:val="26"/>
   </w:num>
   <w:num w:numId="11">
-    <w:abstractNumId w:val="19"/>
+    <w:abstractNumId w:val="20"/>
   </w:num>
   <w:num w:numId="12">
     <w:abstractNumId w:val="12"/>
   </w:num>
   <w:num w:numId="13">
-    <w:abstractNumId w:val="24"/>
+    <w:abstractNumId w:val="25"/>
   </w:num>
   <w:num w:numId="14">
-    <w:abstractNumId w:val="28"/>
+    <w:abstractNumId w:val="30"/>
     <w:lvlOverride w:ilvl="0">
       <w:lvl w:ilvl="0">
         <w:numFmt w:val="bullet"/>
@@ -4459,7 +5954,7 @@
     </w:lvlOverride>
   </w:num>
   <w:num w:numId="17">
-    <w:abstractNumId w:val="17"/>
+    <w:abstractNumId w:val="18"/>
   </w:num>
   <w:num w:numId="18">
     <w:abstractNumId w:val="1"/>
@@ -4485,7 +5980,7 @@
     <w:abstractNumId w:val="10"/>
   </w:num>
   <w:num w:numId="20">
-    <w:abstractNumId w:val="15"/>
+    <w:abstractNumId w:val="16"/>
   </w:num>
   <w:num w:numId="21">
     <w:abstractNumId w:val="6"/>
@@ -4494,7 +5989,7 @@
     <w:abstractNumId w:val="4"/>
   </w:num>
   <w:num w:numId="23">
-    <w:abstractNumId w:val="21"/>
+    <w:abstractNumId w:val="22"/>
   </w:num>
   <w:num w:numId="24">
     <w:abstractNumId w:val="0"/>
@@ -4503,13 +5998,13 @@
     <w:abstractNumId w:val="5"/>
   </w:num>
   <w:num w:numId="26">
-    <w:abstractNumId w:val="16"/>
+    <w:abstractNumId w:val="17"/>
   </w:num>
   <w:num w:numId="27">
     <w:abstractNumId w:val="9"/>
   </w:num>
   <w:num w:numId="28">
-    <w:abstractNumId w:val="18"/>
+    <w:abstractNumId w:val="19"/>
   </w:num>
   <w:num w:numId="29">
     <w:abstractNumId w:val="8"/>
@@ -4518,10 +6013,16 @@
     <w:abstractNumId w:val="3"/>
   </w:num>
   <w:num w:numId="31">
-    <w:abstractNumId w:val="26"/>
+    <w:abstractNumId w:val="28"/>
   </w:num>
   <w:num w:numId="32">
-    <w:abstractNumId w:val="29"/>
+    <w:abstractNumId w:val="31"/>
+  </w:num>
+  <w:num w:numId="33">
+    <w:abstractNumId w:val="15"/>
+  </w:num>
+  <w:num w:numId="34">
+    <w:abstractNumId w:val="27"/>
   </w:num>
 </w:numbering>
 </file>
@@ -4564,6 +6065,7 @@
     <w:lsdException w:name="toc 7" w:uiPriority="39"/>
     <w:lsdException w:name="toc 8" w:uiPriority="39"/>
     <w:lsdException w:name="toc 9" w:uiPriority="39"/>
+    <w:lsdException w:name="header" w:uiPriority="0"/>
     <w:lsdException w:name="caption" w:uiPriority="35" w:qFormat="1"/>
     <w:lsdException w:name="Title" w:semiHidden="0" w:uiPriority="10" w:unhideWhenUsed="0" w:qFormat="1"/>
     <w:lsdException w:name="Default Paragraph Font" w:uiPriority="1"/>
@@ -4848,7 +6350,6 @@
     <w:name w:val="header"/>
     <w:basedOn w:val="Normal"/>
     <w:link w:val="EncabezadoCar"/>
-    <w:uiPriority w:val="99"/>
     <w:unhideWhenUsed/>
     <w:rsid w:val="007E277A"/>
     <w:pPr>
@@ -5100,6 +6601,19 @@
       <w:ind w:left="660"/>
     </w:pPr>
   </w:style>
+  <w:style w:type="paragraph" w:styleId="Sinespaciado">
+    <w:name w:val="No Spacing"/>
+    <w:uiPriority w:val="1"/>
+    <w:qFormat/>
+    <w:rsid w:val="00F766B7"/>
+    <w:pPr>
+      <w:spacing w:after="0" w:line="240" w:lineRule="auto"/>
+    </w:pPr>
+    <w:rPr>
+      <w:rFonts w:ascii="Arial" w:hAnsi="Arial"/>
+      <w:lang w:val="es-ES"/>
+    </w:rPr>
+  </w:style>
 </w:styles>
 </file>
 
@@ -5141,6 +6655,7 @@
     <w:lsdException w:name="toc 7" w:uiPriority="39"/>
     <w:lsdException w:name="toc 8" w:uiPriority="39"/>
     <w:lsdException w:name="toc 9" w:uiPriority="39"/>
+    <w:lsdException w:name="header" w:uiPriority="0"/>
     <w:lsdException w:name="caption" w:uiPriority="35" w:qFormat="1"/>
     <w:lsdException w:name="Title" w:semiHidden="0" w:uiPriority="10" w:unhideWhenUsed="0" w:qFormat="1"/>
     <w:lsdException w:name="Default Paragraph Font" w:uiPriority="1"/>
@@ -5425,7 +6940,6 @@
     <w:name w:val="header"/>
     <w:basedOn w:val="Normal"/>
     <w:link w:val="EncabezadoCar"/>
-    <w:uiPriority w:val="99"/>
     <w:unhideWhenUsed/>
     <w:rsid w:val="007E277A"/>
     <w:pPr>
@@ -5676,6 +7190,19 @@
       <w:spacing w:after="100"/>
       <w:ind w:left="660"/>
     </w:pPr>
+  </w:style>
+  <w:style w:type="paragraph" w:styleId="Sinespaciado">
+    <w:name w:val="No Spacing"/>
+    <w:uiPriority w:val="1"/>
+    <w:qFormat/>
+    <w:rsid w:val="00F766B7"/>
+    <w:pPr>
+      <w:spacing w:after="0" w:line="240" w:lineRule="auto"/>
+    </w:pPr>
+    <w:rPr>
+      <w:rFonts w:ascii="Arial" w:hAnsi="Arial"/>
+      <w:lang w:val="es-ES"/>
+    </w:rPr>
   </w:style>
 </w:styles>
 </file>
@@ -5970,7 +7497,7 @@
 </file>
 
 <file path=customXml/itemProps1.xml><?xml version="1.0" encoding="utf-8"?>
-<ds:datastoreItem xmlns:ds="http://schemas.openxmlformats.org/officeDocument/2006/customXml" ds:itemID="{505D760D-A4B9-44F0-9E48-02FA1DA7F53F}">
+<ds:datastoreItem xmlns:ds="http://schemas.openxmlformats.org/officeDocument/2006/customXml" ds:itemID="{5FFD95F9-1C04-4F91-8613-6F6063FDF278}">
   <ds:schemaRefs>
     <ds:schemaRef ds:uri="http://schemas.openxmlformats.org/officeDocument/2006/bibliography"/>
   </ds:schemaRefs>

</xml_diff>

<commit_message>
redactado la plantilla para las iteraciones
</commit_message>
<xml_diff>
--- a/documentos/capitulos/capituloV.docx
+++ b/documentos/capitulos/capituloV.docx
@@ -57,22 +57,20 @@
       <w:r>
         <w:t>.</w:t>
       </w:r>
-      <w:bookmarkStart w:id="1" w:name="_GoBack"/>
-      <w:bookmarkEnd w:id="1"/>
     </w:p>
     <w:p>
       <w:pPr>
         <w:pStyle w:val="Ttulo2"/>
         <w:spacing w:before="60" w:after="60"/>
       </w:pPr>
-      <w:bookmarkStart w:id="2" w:name="_Toc431546814"/>
+      <w:bookmarkStart w:id="1" w:name="_Toc431546814"/>
       <w:r>
         <w:t>5.1</w:t>
       </w:r>
       <w:r>
         <w:t xml:space="preserve"> </w:t>
       </w:r>
-      <w:bookmarkEnd w:id="2"/>
+      <w:bookmarkEnd w:id="1"/>
       <w:r>
         <w:t>Pila del producto</w:t>
       </w:r>
@@ -125,7 +123,13 @@
         <w:rPr>
           <w:lang w:val="es-419"/>
         </w:rPr>
-        <w:t>se prodra observar, las historias de usuario no estan estimadas y tampoco tienen asignado una iteracion especifica, esto es porque, deacuerdo a la metodologia, tanto la estimacion por puntos y la asignacion de iteracion se la realiza en la planificacion de cada iteracion.</w:t>
+        <w:t>se p</w:t>
+      </w:r>
+      <w:r>
+        <w:rPr>
+          <w:lang w:val="es-419"/>
+        </w:rPr>
+        <w:t>odra observar, las historias de usuario no estan estimadas y tampoco tienen asignado una iteracion especifica, esto es porque, deacuerdo a la metodologia, tanto la estimacion por puntos y la asignacion de iteracion se la realiza en la planificacion de cada iteracion.</w:t>
       </w:r>
       <w:r>
         <w:t xml:space="preserve"> </w:t>
@@ -602,22 +606,24 @@
               <w:rPr>
                 <w:rFonts w:cs="Arial"/>
               </w:rPr>
-              <w:t xml:space="preserve"> </w:t>
+              <w:t xml:space="preserve"> datos</w:t>
             </w:r>
             <w:proofErr w:type="gramStart"/>
             <w:r>
               <w:rPr>
                 <w:rFonts w:cs="Arial"/>
               </w:rPr>
-              <w:t>datos :</w:t>
+              <w:t>:  Nombre</w:t>
             </w:r>
             <w:proofErr w:type="gramEnd"/>
             <w:r>
               <w:rPr>
                 <w:rFonts w:cs="Arial"/>
               </w:rPr>
-              <w:t xml:space="preserve">  Nombre campo deportivo, horarios de atención, precio por hora de reserva, tipo de disciplina y tipo de superficie.</w:t>
-            </w:r>
+              <w:t xml:space="preserve"> campo deportivo, horarios de atención, precio por hora de reserva, tipo de disciplina y tipo de superficie.</w:t>
+            </w:r>
+            <w:bookmarkStart w:id="2" w:name="_GoBack"/>
+            <w:bookmarkEnd w:id="2"/>
           </w:p>
           <w:p>
             <w:pPr>
@@ -634,19 +640,7 @@
               <w:rPr>
                 <w:rFonts w:cs="Arial"/>
               </w:rPr>
-              <w:t xml:space="preserve">Debo ver las canchas registradas </w:t>
-            </w:r>
-            <w:r>
-              <w:rPr>
-                <w:rFonts w:cs="Arial"/>
-              </w:rPr>
-              <w:t>posteriormente agregada</w:t>
-            </w:r>
-            <w:r>
-              <w:rPr>
-                <w:rFonts w:cs="Arial"/>
-              </w:rPr>
-              <w:t>s</w:t>
+              <w:t>Todos los datos anteriormente citados deben ser introducidos obligatoriamente</w:t>
             </w:r>
             <w:r>
               <w:rPr>
@@ -8598,67 +8592,39 @@
     <w:p>
       <w:pPr>
         <w:pStyle w:val="Ttulo2"/>
-        <w:rPr>
-          <w:lang w:val="es-419"/>
-        </w:rPr>
       </w:pPr>
       <w:r>
-        <w:rPr>
-          <w:lang w:val="es-419"/>
-        </w:rPr>
         <w:lastRenderedPageBreak/>
-        <w:t>5.2 Planificacion del proyecto</w:t>
+        <w:t xml:space="preserve">5.2 </w:t>
+      </w:r>
+      <w:r>
+        <w:t>Planificación</w:t>
+      </w:r>
+      <w:r>
+        <w:t xml:space="preserve"> del proyecto</w:t>
+      </w:r>
+    </w:p>
+    <w:p/>
+    <w:p>
+      <w:pPr>
+        <w:pStyle w:val="Ttulo3"/>
+      </w:pPr>
+      <w:r>
+        <w:t xml:space="preserve">5.2.1 </w:t>
+      </w:r>
+      <w:r>
+        <w:t>Identificación</w:t>
+      </w:r>
+      <w:r>
+        <w:t xml:space="preserve"> de actividades</w:t>
       </w:r>
     </w:p>
     <w:p>
-      <w:pPr>
-        <w:pStyle w:val="Ttulo3"/>
-        <w:rPr>
-          <w:lang w:val="es-419"/>
-        </w:rPr>
-      </w:pPr>
       <w:r>
-        <w:rPr>
-          <w:lang w:val="es-419"/>
-        </w:rPr>
-        <w:t>5.2.1 Identificacion de actividades</w:t>
+        <w:t>Actualmente el proyecto se encuentra estimado para 5 iteraciones, dentro de las fechas establecidas en la tabla número uno. Bajo la siguiente descripción:</w:t>
       </w:r>
     </w:p>
-    <w:p>
-      <w:pPr>
-        <w:rPr>
-          <w:lang w:val="es-419"/>
-        </w:rPr>
-      </w:pPr>
-      <w:r>
-        <w:t xml:space="preserve">Actualmente el proyecto se encuentra estimado para </w:t>
-      </w:r>
-      <w:r>
-        <w:rPr>
-          <w:lang w:val="es-419"/>
-        </w:rPr>
-        <w:t>5</w:t>
-      </w:r>
-      <w:r>
-        <w:t xml:space="preserve"> </w:t>
-      </w:r>
-      <w:r>
-        <w:rPr>
-          <w:lang w:val="es-419"/>
-        </w:rPr>
-        <w:t>iteraciones</w:t>
-      </w:r>
-      <w:r>
-        <w:t>, dentro de las fechas establecidas en la tabla número uno. Bajo la siguiente descripción:</w:t>
-      </w:r>
-    </w:p>
-    <w:p>
-      <w:pPr>
-        <w:rPr>
-          <w:lang w:val="es-419"/>
-        </w:rPr>
-      </w:pPr>
-    </w:p>
+    <w:p/>
     <w:p>
       <w:pPr>
         <w:pStyle w:val="Prrafodelista"/>
@@ -8668,25 +8634,7 @@
         </w:numPr>
       </w:pPr>
       <w:r>
-        <w:t xml:space="preserve">Los días laborales a tomar en cuenta serán </w:t>
-      </w:r>
-      <w:r>
-        <w:rPr>
-          <w:lang w:val="es-419"/>
-        </w:rPr>
-        <w:t>de lunes</w:t>
-      </w:r>
-      <w:r>
-        <w:t xml:space="preserve"> a </w:t>
-      </w:r>
-      <w:r>
-        <w:rPr>
-          <w:lang w:val="es-419"/>
-        </w:rPr>
-        <w:t>viernes</w:t>
-      </w:r>
-      <w:r>
-        <w:t xml:space="preserve">. </w:t>
+        <w:t xml:space="preserve">Los días laborales a tomar en cuenta serán de lunes a viernes. </w:t>
       </w:r>
     </w:p>
     <w:p>
@@ -8701,18 +8649,12 @@
         <w:t xml:space="preserve">Cada </w:t>
       </w:r>
       <w:r>
-        <w:rPr>
-          <w:lang w:val="es-419"/>
-        </w:rPr>
-        <w:t>Iteracion</w:t>
+        <w:t>iteración</w:t>
       </w:r>
       <w:r>
         <w:t xml:space="preserve"> durará 10 días laborales</w:t>
       </w:r>
       <w:r>
-        <w:rPr>
-          <w:lang w:val="es-419"/>
-        </w:rPr>
         <w:t xml:space="preserve"> (2 semanas)</w:t>
       </w:r>
       <w:r>
@@ -8728,25 +8670,16 @@
         </w:numPr>
       </w:pPr>
       <w:r>
-        <w:t xml:space="preserve">El </w:t>
+        <w:t xml:space="preserve">El último sprint será dedicado a la </w:t>
       </w:r>
       <w:r>
-        <w:t xml:space="preserve">último sprint será dedicado </w:t>
+        <w:t>realización</w:t>
       </w:r>
       <w:r>
-        <w:rPr>
-          <w:lang w:val="es-419"/>
-        </w:rPr>
-        <w:t>a la realizacion de pruebas e</w:t>
+        <w:t xml:space="preserve"> de pruebas e </w:t>
       </w:r>
       <w:r>
-        <w:t xml:space="preserve"> </w:t>
-      </w:r>
-      <w:r>
-        <w:rPr>
-          <w:lang w:val="es-419"/>
-        </w:rPr>
-        <w:t>implantacion</w:t>
+        <w:t>implantación</w:t>
       </w:r>
       <w:r>
         <w:t xml:space="preserve">. </w:t>
@@ -8759,53 +8692,26 @@
           <w:ilvl w:val="0"/>
           <w:numId w:val="45"/>
         </w:numPr>
-        <w:rPr>
-          <w:lang w:val="es-419"/>
-        </w:rPr>
       </w:pPr>
       <w:r>
-        <w:t xml:space="preserve">Las reuniones con el </w:t>
+        <w:t>Las reuniones con el dueño del producto se realizaran cada miércoles, donde se llevara a cabo demostraciones</w:t>
       </w:r>
       <w:r>
-        <w:rPr>
-          <w:lang w:val="es-419"/>
-        </w:rPr>
-        <w:t>dueño del producto</w:t>
-      </w:r>
-      <w:r>
-        <w:t xml:space="preserve"> se realizaran cada miércoles, donde se llevara a cabo demostraciones</w:t>
-      </w:r>
-      <w:r>
-        <w:rPr>
-          <w:lang w:val="es-419"/>
-        </w:rPr>
         <w:t>,</w:t>
       </w:r>
       <w:r>
         <w:t xml:space="preserve"> en </w:t>
       </w:r>
       <w:r>
-        <w:rPr>
-          <w:lang w:val="es-419"/>
-        </w:rPr>
         <w:t xml:space="preserve">las </w:t>
       </w:r>
       <w:r>
-        <w:t>fech</w:t>
+        <w:t>fechas definidas en la tabla</w:t>
       </w:r>
       <w:r>
-        <w:t>as definidas en la tabla</w:t>
-      </w:r>
-      <w:r>
-        <w:rPr>
-          <w:lang w:val="es-419"/>
-        </w:rPr>
         <w:t xml:space="preserve"> 5.2</w:t>
       </w:r>
       <w:r>
-        <w:rPr>
-          <w:lang w:val="es-419"/>
-        </w:rPr>
         <w:t>.</w:t>
       </w:r>
     </w:p>
@@ -8831,9 +8737,6 @@
           <w:tcPr>
             <w:cnfStyle w:val="001000000000" w:firstRow="0" w:lastRow="0" w:firstColumn="1" w:lastColumn="0" w:oddVBand="0" w:evenVBand="0" w:oddHBand="0" w:evenHBand="0" w:firstRowFirstColumn="0" w:firstRowLastColumn="0" w:lastRowFirstColumn="0" w:lastRowLastColumn="0"/>
             <w:tcW w:w="2208" w:type="dxa"/>
-            <w:tcBorders>
-              <w:right w:val="nil"/>
-            </w:tcBorders>
             <w:vAlign w:val="center"/>
             <w:hideMark/>
           </w:tcPr>
@@ -8856,10 +8759,6 @@
           <w:tcPr>
             <w:cnfStyle w:val="000010000000" w:firstRow="0" w:lastRow="0" w:firstColumn="0" w:lastColumn="0" w:oddVBand="1" w:evenVBand="0" w:oddHBand="0" w:evenHBand="0" w:firstRowFirstColumn="0" w:firstRowLastColumn="0" w:lastRowFirstColumn="0" w:lastRowLastColumn="0"/>
             <w:tcW w:w="1785" w:type="dxa"/>
-            <w:tcBorders>
-              <w:left w:val="nil"/>
-              <w:right w:val="nil"/>
-            </w:tcBorders>
             <w:vAlign w:val="center"/>
             <w:hideMark/>
           </w:tcPr>
@@ -8881,10 +8780,6 @@
         <w:tc>
           <w:tcPr>
             <w:tcW w:w="1962" w:type="dxa"/>
-            <w:tcBorders>
-              <w:left w:val="nil"/>
-              <w:right w:val="nil"/>
-            </w:tcBorders>
             <w:vAlign w:val="center"/>
             <w:hideMark/>
           </w:tcPr>
@@ -8909,7 +8804,6 @@
             <w:cnfStyle w:val="000100000000" w:firstRow="0" w:lastRow="0" w:firstColumn="0" w:lastColumn="1" w:oddVBand="0" w:evenVBand="0" w:oddHBand="0" w:evenHBand="0" w:firstRowFirstColumn="0" w:firstRowLastColumn="0" w:lastRowFirstColumn="0" w:lastRowLastColumn="0"/>
             <w:tcW w:w="1575" w:type="dxa"/>
             <w:tcBorders>
-              <w:left w:val="nil"/>
               <w:right w:val="nil"/>
             </w:tcBorders>
             <w:vAlign w:val="center"/>
@@ -8954,15 +8848,19 @@
               <w:jc w:val="center"/>
               <w:rPr>
                 <w:rFonts w:cs="Arial"/>
-                <w:lang w:val="es-419"/>
-              </w:rPr>
-            </w:pPr>
-            <w:r>
-              <w:rPr>
-                <w:rFonts w:cs="Arial"/>
-                <w:lang w:val="es-419"/>
-              </w:rPr>
-              <w:t>Primera Iteracion</w:t>
+              </w:rPr>
+            </w:pPr>
+            <w:r>
+              <w:rPr>
+                <w:rFonts w:cs="Arial"/>
+              </w:rPr>
+              <w:t xml:space="preserve">Primera </w:t>
+            </w:r>
+            <w:r>
+              <w:rPr>
+                <w:rFonts w:cs="Arial"/>
+              </w:rPr>
+              <w:t>Iteración</w:t>
             </w:r>
           </w:p>
         </w:tc>
@@ -8990,20 +8888,7 @@
               <w:rPr>
                 <w:rFonts w:cs="Arial"/>
               </w:rPr>
-              <w:t>10-</w:t>
-            </w:r>
-            <w:r>
-              <w:rPr>
-                <w:rFonts w:cs="Arial"/>
-                <w:lang w:val="es-419"/>
-              </w:rPr>
-              <w:t>Dic</w:t>
-            </w:r>
-            <w:r>
-              <w:rPr>
-                <w:rFonts w:cs="Arial"/>
-              </w:rPr>
-              <w:t>-13</w:t>
+              <w:t>10-Dic-13</w:t>
             </w:r>
           </w:p>
         </w:tc>
@@ -9031,14 +8916,7 @@
               <w:rPr>
                 <w:rFonts w:cs="Arial"/>
               </w:rPr>
-              <w:t>18-</w:t>
-            </w:r>
-            <w:r>
-              <w:rPr>
-                <w:rFonts w:cs="Arial"/>
-                <w:lang w:val="es-419"/>
-              </w:rPr>
-              <w:t>Dic</w:t>
+              <w:t>18-Dic</w:t>
             </w:r>
             <w:r>
               <w:rPr>
@@ -9066,13 +8944,11 @@
               <w:jc w:val="center"/>
               <w:rPr>
                 <w:rFonts w:cs="Arial"/>
-                <w:lang w:val="es-419"/>
-              </w:rPr>
-            </w:pPr>
-            <w:r>
-              <w:rPr>
-                <w:rFonts w:cs="Arial"/>
-                <w:lang w:val="es-419"/>
+              </w:rPr>
+            </w:pPr>
+            <w:r>
+              <w:rPr>
+                <w:rFonts w:cs="Arial"/>
               </w:rPr>
               <w:t>10</w:t>
             </w:r>
@@ -9101,15 +8977,19 @@
               <w:jc w:val="center"/>
               <w:rPr>
                 <w:rFonts w:cs="Arial"/>
-                <w:lang w:val="es-419"/>
-              </w:rPr>
-            </w:pPr>
-            <w:r>
-              <w:rPr>
-                <w:rFonts w:cs="Arial"/>
-                <w:lang w:val="es-419"/>
-              </w:rPr>
-              <w:t>Segunda Iteracion</w:t>
+              </w:rPr>
+            </w:pPr>
+            <w:r>
+              <w:rPr>
+                <w:rFonts w:cs="Arial"/>
+              </w:rPr>
+              <w:t xml:space="preserve">Segunda </w:t>
+            </w:r>
+            <w:r>
+              <w:rPr>
+                <w:rFonts w:cs="Arial"/>
+              </w:rPr>
+              <w:t>Iteración</w:t>
             </w:r>
           </w:p>
         </w:tc>
@@ -9137,20 +9017,7 @@
               <w:rPr>
                 <w:rFonts w:cs="Arial"/>
               </w:rPr>
-              <w:t>19-</w:t>
-            </w:r>
-            <w:r>
-              <w:rPr>
-                <w:rFonts w:cs="Arial"/>
-                <w:lang w:val="es-419"/>
-              </w:rPr>
-              <w:t>Dic</w:t>
-            </w:r>
-            <w:r>
-              <w:rPr>
-                <w:rFonts w:cs="Arial"/>
-              </w:rPr>
-              <w:t>-13</w:t>
+              <w:t>19-Dic-13</w:t>
             </w:r>
           </w:p>
         </w:tc>
@@ -9234,15 +9101,19 @@
               <w:jc w:val="center"/>
               <w:rPr>
                 <w:rFonts w:cs="Arial"/>
-                <w:lang w:val="es-419"/>
-              </w:rPr>
-            </w:pPr>
-            <w:r>
-              <w:rPr>
-                <w:rFonts w:cs="Arial"/>
-                <w:lang w:val="es-419"/>
-              </w:rPr>
-              <w:t>Tercera Iteracion</w:t>
+              </w:rPr>
+            </w:pPr>
+            <w:r>
+              <w:rPr>
+                <w:rFonts w:cs="Arial"/>
+              </w:rPr>
+              <w:t xml:space="preserve">Tercera </w:t>
+            </w:r>
+            <w:r>
+              <w:rPr>
+                <w:rFonts w:cs="Arial"/>
+              </w:rPr>
+              <w:t>Iteración</w:t>
             </w:r>
           </w:p>
         </w:tc>
@@ -9270,20 +9141,7 @@
               <w:rPr>
                 <w:rFonts w:cs="Arial"/>
               </w:rPr>
-              <w:t>3-</w:t>
-            </w:r>
-            <w:r>
-              <w:rPr>
-                <w:rFonts w:cs="Arial"/>
-                <w:lang w:val="es-419"/>
-              </w:rPr>
-              <w:t>Dic</w:t>
-            </w:r>
-            <w:r>
-              <w:rPr>
-                <w:rFonts w:cs="Arial"/>
-              </w:rPr>
-              <w:t>-13</w:t>
+              <w:t>3-Dic-13</w:t>
             </w:r>
           </w:p>
         </w:tc>
@@ -9366,15 +9224,19 @@
               <w:jc w:val="center"/>
               <w:rPr>
                 <w:rFonts w:cs="Arial"/>
-                <w:lang w:val="es-419"/>
-              </w:rPr>
-            </w:pPr>
-            <w:r>
-              <w:rPr>
-                <w:rFonts w:cs="Arial"/>
-                <w:lang w:val="es-419"/>
-              </w:rPr>
-              <w:t>Cuarta Iteracion</w:t>
+              </w:rPr>
+            </w:pPr>
+            <w:r>
+              <w:rPr>
+                <w:rFonts w:cs="Arial"/>
+              </w:rPr>
+              <w:t xml:space="preserve">Cuarta </w:t>
+            </w:r>
+            <w:r>
+              <w:rPr>
+                <w:rFonts w:cs="Arial"/>
+              </w:rPr>
+              <w:t>iteración</w:t>
             </w:r>
           </w:p>
         </w:tc>
@@ -9486,15 +9348,19 @@
               <w:jc w:val="center"/>
               <w:rPr>
                 <w:rFonts w:cs="Arial"/>
-                <w:lang w:val="es-419"/>
-              </w:rPr>
-            </w:pPr>
-            <w:r>
-              <w:rPr>
-                <w:rFonts w:cs="Arial"/>
-                <w:lang w:val="es-419"/>
-              </w:rPr>
-              <w:t>Quinta Iteracion</w:t>
+              </w:rPr>
+            </w:pPr>
+            <w:r>
+              <w:rPr>
+                <w:rFonts w:cs="Arial"/>
+              </w:rPr>
+              <w:t xml:space="preserve">Quinta </w:t>
+            </w:r>
+            <w:r>
+              <w:rPr>
+                <w:rFonts w:cs="Arial"/>
+              </w:rPr>
+              <w:t>iteración</w:t>
             </w:r>
           </w:p>
         </w:tc>
@@ -9627,13 +9493,11 @@
               <w:jc w:val="center"/>
               <w:rPr>
                 <w:rFonts w:cs="Arial"/>
-                <w:lang w:val="es-419"/>
-              </w:rPr>
-            </w:pPr>
-            <w:r>
-              <w:rPr>
-                <w:rFonts w:cs="Arial"/>
-                <w:lang w:val="es-419"/>
+              </w:rPr>
+            </w:pPr>
+            <w:r>
+              <w:rPr>
+                <w:rFonts w:cs="Arial"/>
               </w:rPr>
               <w:t>50</w:t>
             </w:r>
@@ -9644,9 +9508,6 @@
     <w:p>
       <w:pPr>
         <w:jc w:val="center"/>
-        <w:rPr>
-          <w:lang w:val="es-419"/>
-        </w:rPr>
       </w:pPr>
     </w:p>
     <w:p>
@@ -9654,15 +9515,25 @@
         <w:jc w:val="center"/>
         <w:rPr>
           <w:i/>
-          <w:lang w:val="es-419"/>
         </w:rPr>
       </w:pPr>
       <w:r>
         <w:rPr>
           <w:i/>
-          <w:lang w:val="es-419"/>
         </w:rPr>
-        <w:t>Tabla 5.1: Duracion de las iteraciones</w:t>
+        <w:t xml:space="preserve">Tabla 5.1: </w:t>
+      </w:r>
+      <w:r>
+        <w:rPr>
+          <w:i/>
+        </w:rPr>
+        <w:t>Duración</w:t>
+      </w:r>
+      <w:r>
+        <w:rPr>
+          <w:i/>
+        </w:rPr>
+        <w:t xml:space="preserve"> de las iteraciones</w:t>
       </w:r>
     </w:p>
     <w:p>
@@ -9670,37 +9541,35 @@
         <w:jc w:val="center"/>
         <w:rPr>
           <w:i/>
-          <w:lang w:val="es-419"/>
         </w:rPr>
       </w:pPr>
       <w:r>
         <w:rPr>
           <w:i/>
-          <w:lang w:val="es-419"/>
         </w:rPr>
-        <w:t>Fuente: Elaboracion propia</w:t>
+        <w:t xml:space="preserve">Fuente: </w:t>
+      </w:r>
+      <w:r>
+        <w:rPr>
+          <w:i/>
+        </w:rPr>
+        <w:t>Elaboración</w:t>
+      </w:r>
+      <w:r>
+        <w:rPr>
+          <w:i/>
+        </w:rPr>
+        <w:t xml:space="preserve"> propia</w:t>
       </w:r>
     </w:p>
-    <w:p>
-      <w:pPr>
-        <w:rPr>
-          <w:lang w:val="es-419"/>
-        </w:rPr>
-      </w:pPr>
-    </w:p>
+    <w:p/>
     <w:p>
       <w:pPr>
         <w:tabs>
           <w:tab w:val="left" w:pos="1980"/>
         </w:tabs>
-        <w:rPr>
-          <w:lang w:val="es-419"/>
-        </w:rPr>
       </w:pPr>
       <w:r>
-        <w:rPr>
-          <w:lang w:val="es-419"/>
-        </w:rPr>
         <w:tab/>
       </w:r>
     </w:p>
@@ -9724,9 +9593,6 @@
           <w:tcPr>
             <w:cnfStyle w:val="001000000000" w:firstRow="0" w:lastRow="0" w:firstColumn="1" w:lastColumn="0" w:oddVBand="0" w:evenVBand="0" w:oddHBand="0" w:evenHBand="0" w:firstRowFirstColumn="0" w:firstRowLastColumn="0" w:lastRowFirstColumn="0" w:lastRowLastColumn="0"/>
             <w:tcW w:w="2697" w:type="dxa"/>
-            <w:tcBorders>
-              <w:right w:val="nil"/>
-            </w:tcBorders>
             <w:hideMark/>
           </w:tcPr>
           <w:p>
@@ -9748,9 +9614,6 @@
           <w:tcPr>
             <w:cnfStyle w:val="000100000000" w:firstRow="0" w:lastRow="0" w:firstColumn="0" w:lastColumn="1" w:oddVBand="0" w:evenVBand="0" w:oddHBand="0" w:evenHBand="0" w:firstRowFirstColumn="0" w:firstRowLastColumn="0" w:lastRowFirstColumn="0" w:lastRowLastColumn="0"/>
             <w:tcW w:w="2697" w:type="dxa"/>
-            <w:tcBorders>
-              <w:left w:val="nil"/>
-            </w:tcBorders>
             <w:hideMark/>
           </w:tcPr>
           <w:p>
@@ -9792,17 +9655,24 @@
               <w:rPr>
                 <w:rFonts w:cs="Arial"/>
                 <w:b w:val="0"/>
-                <w:lang w:val="es-419"/>
               </w:rPr>
             </w:pPr>
             <w:r>
               <w:rPr>
                 <w:rFonts w:cs="Arial"/>
                 <w:b w:val="0"/>
-                <w:lang w:val="es-419"/>
-              </w:rPr>
-              <w:t>Primera Iteracion</w:t>
-            </w:r>
+              </w:rPr>
+              <w:t xml:space="preserve">Primera </w:t>
+            </w:r>
+            <w:proofErr w:type="spellStart"/>
+            <w:r>
+              <w:rPr>
+                <w:rFonts w:cs="Arial"/>
+                <w:b w:val="0"/>
+              </w:rPr>
+              <w:t>Iteracion</w:t>
+            </w:r>
+            <w:proofErr w:type="spellEnd"/>
           </w:p>
         </w:tc>
         <w:tc>
@@ -9857,7 +9727,6 @@
               <w:rPr>
                 <w:rFonts w:cs="Arial"/>
                 <w:b w:val="0"/>
-                <w:lang w:val="es-419"/>
               </w:rPr>
             </w:pPr>
             <w:r>
@@ -9865,16 +9734,17 @@
                 <w:rFonts w:cs="Arial"/>
                 <w:b w:val="0"/>
               </w:rPr>
-              <w:t>S</w:t>
-            </w:r>
+              <w:t xml:space="preserve">Segunda </w:t>
+            </w:r>
+            <w:proofErr w:type="spellStart"/>
             <w:r>
               <w:rPr>
                 <w:rFonts w:cs="Arial"/>
                 <w:b w:val="0"/>
-                <w:lang w:val="es-419"/>
-              </w:rPr>
-              <w:t>egunda Iteracion</w:t>
-            </w:r>
+              </w:rPr>
+              <w:t>Iteracion</w:t>
+            </w:r>
+            <w:proofErr w:type="spellEnd"/>
           </w:p>
         </w:tc>
         <w:tc>
@@ -9930,17 +9800,24 @@
               <w:rPr>
                 <w:rFonts w:cs="Arial"/>
                 <w:b w:val="0"/>
-                <w:lang w:val="es-419"/>
               </w:rPr>
             </w:pPr>
             <w:r>
               <w:rPr>
                 <w:rFonts w:cs="Arial"/>
                 <w:b w:val="0"/>
-                <w:lang w:val="es-419"/>
-              </w:rPr>
-              <w:t>Tercera Iteracion</w:t>
-            </w:r>
+              </w:rPr>
+              <w:t xml:space="preserve">Tercera </w:t>
+            </w:r>
+            <w:proofErr w:type="spellStart"/>
+            <w:r>
+              <w:rPr>
+                <w:rFonts w:cs="Arial"/>
+                <w:b w:val="0"/>
+              </w:rPr>
+              <w:t>Iteracion</w:t>
+            </w:r>
+            <w:proofErr w:type="spellEnd"/>
           </w:p>
         </w:tc>
         <w:tc>
@@ -9995,17 +9872,24 @@
               <w:rPr>
                 <w:rFonts w:cs="Arial"/>
                 <w:b w:val="0"/>
-                <w:lang w:val="es-419"/>
               </w:rPr>
             </w:pPr>
             <w:r>
               <w:rPr>
                 <w:rFonts w:cs="Arial"/>
                 <w:b w:val="0"/>
-                <w:lang w:val="es-419"/>
-              </w:rPr>
-              <w:t>Cuarta Iteracion</w:t>
-            </w:r>
+              </w:rPr>
+              <w:t xml:space="preserve">Cuarta </w:t>
+            </w:r>
+            <w:proofErr w:type="spellStart"/>
+            <w:r>
+              <w:rPr>
+                <w:rFonts w:cs="Arial"/>
+                <w:b w:val="0"/>
+              </w:rPr>
+              <w:t>Iteracion</w:t>
+            </w:r>
+            <w:proofErr w:type="spellEnd"/>
           </w:p>
         </w:tc>
         <w:tc>
@@ -10061,17 +9945,24 @@
               <w:rPr>
                 <w:rFonts w:cs="Arial"/>
                 <w:b w:val="0"/>
-                <w:lang w:val="es-419"/>
               </w:rPr>
             </w:pPr>
             <w:r>
               <w:rPr>
                 <w:rFonts w:cs="Arial"/>
                 <w:b w:val="0"/>
-                <w:lang w:val="es-419"/>
-              </w:rPr>
-              <w:t>Quinta Iteracion</w:t>
-            </w:r>
+              </w:rPr>
+              <w:t xml:space="preserve">Quinta </w:t>
+            </w:r>
+            <w:proofErr w:type="spellStart"/>
+            <w:r>
+              <w:rPr>
+                <w:rFonts w:cs="Arial"/>
+                <w:b w:val="0"/>
+              </w:rPr>
+              <w:t>Iteracion</w:t>
+            </w:r>
+            <w:proofErr w:type="spellEnd"/>
           </w:p>
         </w:tc>
         <w:tc>
@@ -10113,7 +10004,6 @@
         <w:jc w:val="center"/>
         <w:rPr>
           <w:i/>
-          <w:lang w:val="es-419"/>
         </w:rPr>
       </w:pPr>
     </w:p>
@@ -10125,16 +10015,36 @@
         <w:jc w:val="center"/>
         <w:rPr>
           <w:i/>
-          <w:lang w:val="es-419"/>
         </w:rPr>
       </w:pPr>
       <w:r>
         <w:rPr>
           <w:i/>
-          <w:lang w:val="es-419"/>
         </w:rPr>
-        <w:t>Tabla 5.2: Fechas de las reuniones programadas con el product owner</w:t>
+        <w:t xml:space="preserve">Tabla 5.2: Fechas de las reuniones programadas con el </w:t>
       </w:r>
+      <w:proofErr w:type="spellStart"/>
+      <w:r>
+        <w:rPr>
+          <w:i/>
+        </w:rPr>
+        <w:t>product</w:t>
+      </w:r>
+      <w:proofErr w:type="spellEnd"/>
+      <w:r>
+        <w:rPr>
+          <w:i/>
+        </w:rPr>
+        <w:t xml:space="preserve"> </w:t>
+      </w:r>
+      <w:proofErr w:type="spellStart"/>
+      <w:r>
+        <w:rPr>
+          <w:i/>
+        </w:rPr>
+        <w:t>owner</w:t>
+      </w:r>
+      <w:proofErr w:type="spellEnd"/>
     </w:p>
     <w:p>
       <w:pPr>
@@ -10144,53 +10054,51 @@
         <w:jc w:val="center"/>
         <w:rPr>
           <w:i/>
-          <w:lang w:val="es-419"/>
         </w:rPr>
       </w:pPr>
       <w:r>
         <w:rPr>
           <w:i/>
-          <w:lang w:val="es-419"/>
         </w:rPr>
-        <w:t>Fuente: Elaboracion propia</w:t>
+        <w:lastRenderedPageBreak/>
+        <w:t xml:space="preserve">Fuente: </w:t>
+      </w:r>
+      <w:r>
+        <w:rPr>
+          <w:i/>
+        </w:rPr>
+        <w:t>Elaboración</w:t>
+      </w:r>
+      <w:r>
+        <w:rPr>
+          <w:i/>
+        </w:rPr>
+        <w:t xml:space="preserve"> propia</w:t>
       </w:r>
     </w:p>
     <w:p>
       <w:pPr>
         <w:pStyle w:val="Ttulo2"/>
-        <w:rPr>
-          <w:lang w:val="es-419"/>
-        </w:rPr>
       </w:pPr>
       <w:r>
-        <w:rPr>
-          <w:lang w:val="es-419"/>
-        </w:rPr>
-        <w:lastRenderedPageBreak/>
-        <w:t>5.2.2 Estimacion de costos</w:t>
+        <w:t xml:space="preserve">5.2.2 </w:t>
+      </w:r>
+      <w:r>
+        <w:t>Estimación</w:t>
+      </w:r>
+      <w:r>
+        <w:t xml:space="preserve"> de costos</w:t>
       </w:r>
     </w:p>
     <w:p>
       <w:pPr>
         <w:pStyle w:val="Ttulo4"/>
-        <w:rPr>
-          <w:lang w:val="es-419"/>
-        </w:rPr>
       </w:pPr>
       <w:r>
-        <w:rPr>
-          <w:lang w:val="es-419"/>
-        </w:rPr>
         <w:t>5.2.2.1 Factor de ajuste</w:t>
       </w:r>
     </w:p>
-    <w:p>
-      <w:pPr>
-        <w:rPr>
-          <w:lang w:val="es-419"/>
-        </w:rPr>
-      </w:pPr>
-    </w:p>
+    <w:p/>
     <w:tbl>
       <w:tblPr>
         <w:tblStyle w:val="GridTable5DarkAccent1"/>
@@ -11519,39 +11427,22 @@
       </w:tr>
     </w:tbl>
     <w:p>
-      <w:pPr>
-        <w:rPr>
-          <w:lang w:val="es-419"/>
-        </w:rPr>
-      </w:pPr>
       <w:r>
-        <w:rPr>
-          <w:lang w:val="es-419"/>
-        </w:rPr>
         <w:br w:type="textWrapping" w:clear="all"/>
       </w:r>
     </w:p>
     <w:p>
       <w:pPr>
         <w:pStyle w:val="Ttulo4"/>
-        <w:rPr>
-          <w:lang w:val="es-419"/>
-        </w:rPr>
       </w:pPr>
       <w:r>
-        <w:rPr>
-          <w:lang w:val="es-419"/>
-        </w:rPr>
-        <w:t>5.2.2.2 Puntos de Funcion</w:t>
+        <w:t xml:space="preserve">5.2.2.2 Puntos de </w:t>
+      </w:r>
+      <w:r>
+        <w:t>Función</w:t>
       </w:r>
     </w:p>
-    <w:p>
-      <w:pPr>
-        <w:rPr>
-          <w:lang w:val="es-419"/>
-        </w:rPr>
-      </w:pPr>
-    </w:p>
+    <w:p/>
     <w:tbl>
       <w:tblPr>
         <w:tblStyle w:val="GridTable5DarkAccent1"/>
@@ -12701,15 +12592,7 @@
                 <w:color w:val="000000"/>
                 <w:lang w:eastAsia="es-BO"/>
               </w:rPr>
-              <w:t>3</w:t>
-            </w:r>
-            <w:r>
-              <w:rPr>
-                <w:rFonts w:ascii="Calibri" w:eastAsia="Times New Roman" w:hAnsi="Calibri" w:cs="Times New Roman"/>
-                <w:color w:val="000000"/>
-                <w:lang w:eastAsia="es-BO"/>
-              </w:rPr>
-              <w:t>8</w:t>
+              <w:t>38</w:t>
             </w:r>
           </w:p>
         </w:tc>
@@ -12775,69 +12658,29 @@
         </w:tc>
       </w:tr>
     </w:tbl>
+    <w:p/>
+    <w:p/>
+    <w:p/>
+    <w:p/>
+    <w:p/>
+    <w:p/>
     <w:p>
       <w:pPr>
-        <w:rPr>
-          <w:lang w:val="es-419"/>
-        </w:rPr>
-      </w:pPr>
-    </w:p>
-    <w:p>
-      <w:pPr>
-        <w:rPr>
-          <w:lang w:val="es-419"/>
-        </w:rPr>
-      </w:pPr>
-    </w:p>
-    <w:p>
-      <w:pPr>
-        <w:rPr>
-          <w:lang w:val="es-419"/>
-        </w:rPr>
-      </w:pPr>
-    </w:p>
-    <w:p>
-      <w:pPr>
-        <w:rPr>
-          <w:lang w:val="es-419"/>
-        </w:rPr>
-      </w:pPr>
-    </w:p>
-    <w:p>
-      <w:pPr>
-        <w:rPr>
-          <w:lang w:val="es-419"/>
-        </w:rPr>
-      </w:pPr>
-    </w:p>
-    <w:p>
-      <w:pPr>
-        <w:rPr>
-          <w:lang w:val="es-419"/>
-        </w:rPr>
-      </w:pPr>
-    </w:p>
-    <w:p>
-      <w:pPr>
         <w:pStyle w:val="Ttulo4"/>
-        <w:rPr>
-          <w:lang w:val="es-419"/>
-        </w:rPr>
       </w:pPr>
       <w:r>
-        <w:rPr>
-          <w:lang w:val="es-419"/>
-        </w:rPr>
-        <w:lastRenderedPageBreak/>
-        <w:t>5.2.2.3 Esfuerzo, tiempo y numero de personas</w:t>
+        <w:t xml:space="preserve">5.2.2.3 Esfuerzo, tiempo y </w:t>
+      </w:r>
+      <w:r>
+        <w:t>número</w:t>
+      </w:r>
+      <w:r>
+        <w:t xml:space="preserve"> de personas</w:t>
       </w:r>
     </w:p>
     <w:p>
       <w:r>
-        <w:t>Basa</w:t>
-      </w:r>
-      <w:r>
-        <w:t>dos en la técnica de estimación de COCOMO Orgánico se tienen las siguientes formulas:</w:t>
+        <w:t>Basados en la técnica de estimación de COCOMO Orgánico se tienen las siguientes formulas:</w:t>
       </w:r>
     </w:p>
     <w:p>
@@ -12933,36 +12776,24 @@
       <w:pPr>
         <w:spacing w:after="0" w:line="240" w:lineRule="auto"/>
         <w:jc w:val="left"/>
-        <w:rPr>
-          <w:lang w:val="es-419"/>
-        </w:rPr>
       </w:pPr>
     </w:p>
     <w:p>
       <w:pPr>
         <w:spacing w:after="0" w:line="240" w:lineRule="auto"/>
         <w:jc w:val="left"/>
-        <w:rPr>
-          <w:lang w:val="es-419"/>
-        </w:rPr>
       </w:pPr>
     </w:p>
     <w:p>
       <w:pPr>
         <w:spacing w:after="0" w:line="240" w:lineRule="auto"/>
         <w:jc w:val="left"/>
-        <w:rPr>
-          <w:lang w:val="es-419"/>
-        </w:rPr>
       </w:pPr>
     </w:p>
     <w:p>
       <w:pPr>
         <w:spacing w:after="0" w:line="240" w:lineRule="auto"/>
         <w:jc w:val="left"/>
-        <w:rPr>
-          <w:lang w:val="es-419"/>
-        </w:rPr>
       </w:pPr>
       <w:r>
         <w:t>Dónde:</w:t>
@@ -12972,9 +12803,6 @@
       <w:pPr>
         <w:spacing w:after="0" w:line="240" w:lineRule="auto"/>
         <w:jc w:val="left"/>
-        <w:rPr>
-          <w:lang w:val="es-419"/>
-        </w:rPr>
       </w:pPr>
     </w:p>
     <w:p>
@@ -13012,10 +12840,7 @@
         <w:jc w:val="left"/>
       </w:pPr>
       <w:r>
-        <w:t xml:space="preserve">KLDC = </w:t>
-      </w:r>
-      <w:r>
-        <w:t xml:space="preserve">es el  número de miles de líneas de código estimado para el proyecto.  </w:t>
+        <w:t xml:space="preserve">KLDC = es el  número de miles de líneas de código estimado para el proyecto.  </w:t>
       </w:r>
     </w:p>
     <w:p>
@@ -13024,9 +12849,6 @@
         <w:ind w:left="426"/>
         <w:contextualSpacing/>
         <w:jc w:val="left"/>
-        <w:rPr>
-          <w:lang w:val="es-419"/>
-        </w:rPr>
       </w:pPr>
       <w:r>
         <w:t>M = Factor de ajuste del esfuerzo, igual a 1 en COCOMO Orgánico.</w:t>
@@ -13038,9 +12860,6 @@
         <w:ind w:left="426"/>
         <w:contextualSpacing/>
         <w:jc w:val="left"/>
-        <w:rPr>
-          <w:lang w:val="es-419"/>
-        </w:rPr>
       </w:pPr>
     </w:p>
     <w:tbl>
@@ -13048,7 +12867,6 @@
         <w:tblStyle w:val="GridTable4Accent1"/>
         <w:tblW w:w="0" w:type="auto"/>
         <w:jc w:val="center"/>
-        <w:tblInd w:w="0" w:type="dxa"/>
         <w:tblLook w:val="04A0" w:firstRow="1" w:lastRow="0" w:firstColumn="1" w:lastColumn="0" w:noHBand="0" w:noVBand="1"/>
       </w:tblPr>
       <w:tblGrid>
@@ -13225,20 +13043,8 @@
         </w:tc>
       </w:tr>
     </w:tbl>
-    <w:p>
-      <w:pPr>
-        <w:rPr>
-          <w:lang w:val="es-419"/>
-        </w:rPr>
-      </w:pPr>
-    </w:p>
-    <w:p>
-      <w:pPr>
-        <w:rPr>
-          <w:lang w:val="es-419"/>
-        </w:rPr>
-      </w:pPr>
-    </w:p>
+    <w:p/>
+    <w:p/>
     <w:p>
       <w:pPr>
         <w:pStyle w:val="Ttulo4"/>
@@ -13253,19 +13059,7 @@
         <w:ind w:left="426"/>
       </w:pPr>
       <w:r>
-        <w:t xml:space="preserve">Para efectos de </w:t>
-      </w:r>
-      <w:r>
-        <w:t xml:space="preserve">PHP </w:t>
-      </w:r>
-      <w:r>
-        <w:t xml:space="preserve">cada </w:t>
-      </w:r>
-      <w:r>
-        <w:t>punto de fusión corresponde a 67</w:t>
-      </w:r>
-      <w:r>
-        <w:t xml:space="preserve"> líneas de código fuente, teniendo el resultado total:</w:t>
+        <w:t>Para efectos de PHP cada punto de fusión corresponde a 67 líneas de código fuente, teniendo el resultado total:</w:t>
       </w:r>
     </w:p>
     <w:p>
@@ -13579,23 +13373,18 @@
     <w:p>
       <w:pPr>
         <w:pStyle w:val="Ttulo4"/>
-        <w:rPr>
-          <w:lang w:val="es-419"/>
-        </w:rPr>
       </w:pPr>
       <w:r>
-        <w:rPr>
-          <w:lang w:val="es-419"/>
-        </w:rPr>
-        <w:t>5.2.2.4 Determinacion del costo</w:t>
+        <w:t xml:space="preserve">5.2.2.4 </w:t>
+      </w:r>
+      <w:r>
+        <w:t>Determinación</w:t>
+      </w:r>
+      <w:r>
+        <w:t xml:space="preserve"> del costo</w:t>
       </w:r>
     </w:p>
     <w:p>
-      <w:pPr>
-        <w:rPr>
-          <w:lang w:val="es-419"/>
-        </w:rPr>
-      </w:pPr>
       <w:r>
         <w:rPr>
           <w:b/>
@@ -13617,7 +13406,6 @@
         <w:spacing w:before="120"/>
         <w:rPr>
           <w:rFonts w:eastAsiaTheme="minorEastAsia"/>
-          <w:lang w:val="es-419"/>
         </w:rPr>
       </w:pPr>
       <m:oMathPara>
@@ -13626,6 +13414,7 @@
             <w:rPr>
               <w:rFonts w:ascii="Cambria Math" w:hAnsi="Cambria Math"/>
             </w:rPr>
+            <w:lastRenderedPageBreak/>
             <m:t>3,125</m:t>
           </m:r>
           <m:f>
@@ -13658,13 +13447,7 @@
             <w:rPr>
               <w:rFonts w:ascii="Cambria Math" w:hAnsi="Cambria Math"/>
             </w:rPr>
-            <m:t>*</m:t>
-          </m:r>
-          <m:r>
-            <w:rPr>
-              <w:rFonts w:ascii="Cambria Math" w:hAnsi="Cambria Math"/>
-            </w:rPr>
-            <m:t>8</m:t>
+            <m:t>*8</m:t>
           </m:r>
           <m:f>
             <m:fPr>
@@ -13696,13 +13479,7 @@
             <w:rPr>
               <w:rFonts w:ascii="Cambria Math" w:hAnsi="Cambria Math"/>
             </w:rPr>
-            <m:t>*</m:t>
-          </m:r>
-          <m:r>
-            <w:rPr>
-              <w:rFonts w:ascii="Cambria Math" w:hAnsi="Cambria Math"/>
-            </w:rPr>
-            <m:t>50</m:t>
+            <m:t>*50</m:t>
           </m:r>
           <m:f>
             <m:fPr>
@@ -13771,16 +13548,13 @@
         <w:rPr>
           <w:rFonts w:eastAsiaTheme="minorEastAsia"/>
           <w:b/>
-          <w:lang w:val="es-419"/>
         </w:rPr>
       </w:pPr>
       <w:r>
         <w:rPr>
           <w:rFonts w:eastAsiaTheme="minorEastAsia"/>
           <w:b/>
-          <w:lang w:val="es-419"/>
         </w:rPr>
-        <w:lastRenderedPageBreak/>
         <w:t>Costos Indirectos en desarrollo</w:t>
       </w:r>
     </w:p>
@@ -13918,14 +13692,8 @@
           <w:p>
             <w:pPr>
               <w:cnfStyle w:val="000000100000" w:firstRow="0" w:lastRow="0" w:firstColumn="0" w:lastColumn="0" w:oddVBand="0" w:evenVBand="0" w:oddHBand="1" w:evenHBand="0" w:firstRowFirstColumn="0" w:firstRowLastColumn="0" w:lastRowFirstColumn="0" w:lastRowLastColumn="0"/>
-              <w:rPr>
-                <w:lang w:val="es-419"/>
-              </w:rPr>
-            </w:pPr>
-            <w:r>
-              <w:rPr>
-                <w:lang w:val="es-419"/>
-              </w:rPr>
+            </w:pPr>
+            <w:r>
               <w:t>1</w:t>
             </w:r>
           </w:p>
@@ -13940,16 +13708,7 @@
               <w:cnfStyle w:val="000000100000" w:firstRow="0" w:lastRow="0" w:firstColumn="0" w:lastColumn="0" w:oddVBand="0" w:evenVBand="0" w:oddHBand="1" w:evenHBand="0" w:firstRowFirstColumn="0" w:firstRowLastColumn="0" w:lastRowFirstColumn="0" w:lastRowLastColumn="0"/>
             </w:pPr>
             <w:r>
-              <w:t>3</w:t>
-            </w:r>
-            <w:r>
-              <w:t xml:space="preserve"> </w:t>
-            </w:r>
-            <w:r>
-              <w:t>Mese</w:t>
-            </w:r>
-            <w:r>
-              <w:t>s</w:t>
+              <w:t>3 Meses</w:t>
             </w:r>
           </w:p>
         </w:tc>
@@ -14221,7 +13980,6 @@
         <w:rPr>
           <w:rFonts w:eastAsiaTheme="minorEastAsia"/>
           <w:b/>
-          <w:lang w:val="es-419"/>
         </w:rPr>
       </w:pPr>
     </w:p>
@@ -14230,21 +13988,18 @@
         <w:rPr>
           <w:rFonts w:eastAsiaTheme="minorEastAsia"/>
           <w:b/>
-          <w:lang w:val="es-419"/>
         </w:rPr>
       </w:pPr>
       <w:r>
         <w:rPr>
           <w:rFonts w:eastAsiaTheme="minorEastAsia"/>
           <w:b/>
-          <w:lang w:val="es-419"/>
         </w:rPr>
         <w:t>Costo Total</w:t>
       </w:r>
       <w:r>
         <w:rPr>
           <w:rFonts w:eastAsiaTheme="minorEastAsia"/>
-          <w:lang w:val="es-419"/>
         </w:rPr>
         <w:tab/>
       </w:r>
@@ -14254,7 +14009,6 @@
         <w:tblStyle w:val="GridTable4Accent1"/>
         <w:tblW w:w="0" w:type="auto"/>
         <w:jc w:val="center"/>
-        <w:tblInd w:w="0" w:type="dxa"/>
         <w:tblLook w:val="01E0" w:firstRow="1" w:lastRow="1" w:firstColumn="1" w:lastColumn="1" w:noHBand="0" w:noVBand="0"/>
       </w:tblPr>
       <w:tblGrid>
@@ -14315,10 +14069,7 @@
           </w:tcPr>
           <w:p>
             <w:r>
-              <w:t>Costo del</w:t>
-            </w:r>
-            <w:r>
-              <w:t xml:space="preserve"> Software</w:t>
+              <w:t>Costo del Software</w:t>
             </w:r>
           </w:p>
         </w:tc>
@@ -14332,10 +14083,7 @@
               <w:jc w:val="right"/>
             </w:pPr>
             <w:r>
-              <w:t xml:space="preserve"> </w:t>
-            </w:r>
-            <w:r>
-              <w:t xml:space="preserve"> 1436,8</w:t>
+              <w:t xml:space="preserve">  1436,8</w:t>
             </w:r>
           </w:p>
         </w:tc>
@@ -14351,13 +14099,7 @@
           </w:tcPr>
           <w:p>
             <w:r>
-              <w:rPr>
-                <w:lang w:val="es-419"/>
-              </w:rPr>
-              <w:t xml:space="preserve">Costos </w:t>
-            </w:r>
-            <w:r>
-              <w:t>Indirectos</w:t>
+              <w:t>Costos Indirectos</w:t>
             </w:r>
           </w:p>
         </w:tc>
@@ -14418,7 +14160,6 @@
         </w:tabs>
         <w:rPr>
           <w:rFonts w:eastAsiaTheme="minorEastAsia"/>
-          <w:lang w:val="es-419"/>
         </w:rPr>
       </w:pPr>
     </w:p>
@@ -14427,30 +14168,53 @@
         <w:pStyle w:val="Ttulo3"/>
         <w:rPr>
           <w:rFonts w:eastAsiaTheme="minorEastAsia"/>
-          <w:lang w:val="es-419"/>
         </w:rPr>
       </w:pPr>
       <w:r>
         <w:rPr>
           <w:rFonts w:eastAsiaTheme="minorEastAsia"/>
-          <w:lang w:val="es-419"/>
         </w:rPr>
-        <w:t>5.3.3 Planificacion de entregables de incrementos de las iteraciones</w:t>
+        <w:t xml:space="preserve">5.3.3 </w:t>
+      </w:r>
+      <w:r>
+        <w:rPr>
+          <w:rFonts w:eastAsiaTheme="minorEastAsia"/>
+        </w:rPr>
+        <w:t>Planificación</w:t>
+      </w:r>
+      <w:r>
+        <w:rPr>
+          <w:rFonts w:eastAsiaTheme="minorEastAsia"/>
+        </w:rPr>
+        <w:t xml:space="preserve"> de entregables de incrementos de las iteraciones</w:t>
+      </w:r>
+      <w:r>
+        <w:rPr>
+          <w:rFonts w:eastAsiaTheme="minorEastAsia"/>
+        </w:rPr>
+        <w:t xml:space="preserve"> (</w:t>
+      </w:r>
+      <w:proofErr w:type="spellStart"/>
+      <w:r>
+        <w:rPr>
+          <w:rFonts w:eastAsiaTheme="minorEastAsia"/>
+        </w:rPr>
+        <w:t>Release</w:t>
+      </w:r>
+      <w:proofErr w:type="spellEnd"/>
+      <w:r>
+        <w:rPr>
+          <w:rFonts w:eastAsiaTheme="minorEastAsia"/>
+        </w:rPr>
+        <w:t xml:space="preserve"> Plan)</w:t>
       </w:r>
     </w:p>
-    <w:p>
-      <w:pPr>
-        <w:rPr>
-          <w:lang w:val="es-419"/>
-        </w:rPr>
-      </w:pPr>
-    </w:p>
+    <w:p/>
     <w:tbl>
       <w:tblPr>
         <w:tblStyle w:val="GridTable4Accent1"/>
         <w:tblpPr w:leftFromText="141" w:rightFromText="141" w:vertAnchor="text" w:horzAnchor="margin" w:tblpXSpec="center" w:tblpY="31"/>
         <w:tblW w:w="0" w:type="auto"/>
-        <w:tblInd w:w="0" w:type="dxa"/>
         <w:tblLook w:val="01E0" w:firstRow="1" w:lastRow="1" w:firstColumn="1" w:lastColumn="1" w:noHBand="0" w:noVBand="0"/>
       </w:tblPr>
       <w:tblGrid>
@@ -14516,21 +14280,13 @@
               <w:jc w:val="center"/>
               <w:rPr>
                 <w:rFonts w:cs="Arial"/>
-                <w:lang w:val="es-419"/>
-              </w:rPr>
-            </w:pPr>
-            <w:r>
-              <w:rPr>
-                <w:rFonts w:cs="Arial"/>
-              </w:rPr>
-              <w:t xml:space="preserve">Contenido / </w:t>
-            </w:r>
-            <w:r>
-              <w:rPr>
-                <w:rFonts w:cs="Arial"/>
-                <w:lang w:val="es-419"/>
-              </w:rPr>
-              <w:t>Incremento</w:t>
+              </w:rPr>
+            </w:pPr>
+            <w:r>
+              <w:rPr>
+                <w:rFonts w:cs="Arial"/>
+              </w:rPr>
+              <w:t>Contenido / Incremento</w:t>
             </w:r>
           </w:p>
         </w:tc>
@@ -14551,15 +14307,25 @@
               <w:jc w:val="center"/>
               <w:rPr>
                 <w:rFonts w:cs="Arial"/>
-                <w:lang w:val="es-419"/>
-              </w:rPr>
-            </w:pPr>
-            <w:r>
-              <w:rPr>
-                <w:rFonts w:cs="Arial"/>
-                <w:lang w:val="es-419"/>
-              </w:rPr>
-              <w:t xml:space="preserve">Primera Iteracion </w:t>
+              </w:rPr>
+            </w:pPr>
+            <w:r>
+              <w:rPr>
+                <w:rFonts w:cs="Arial"/>
+              </w:rPr>
+              <w:t xml:space="preserve">Primera </w:t>
+            </w:r>
+            <w:r>
+              <w:rPr>
+                <w:rFonts w:cs="Arial"/>
+              </w:rPr>
+              <w:t>Iteración</w:t>
+            </w:r>
+            <w:r>
+              <w:rPr>
+                <w:rFonts w:cs="Arial"/>
+              </w:rPr>
+              <w:t xml:space="preserve"> </w:t>
             </w:r>
           </w:p>
         </w:tc>
@@ -14574,41 +14340,13 @@
               <w:jc w:val="center"/>
               <w:rPr>
                 <w:rFonts w:cs="Arial"/>
-                <w:lang w:val="es-419"/>
-              </w:rPr>
-            </w:pPr>
-            <w:r>
-              <w:rPr>
-                <w:rFonts w:cs="Arial"/>
-                <w:lang w:val="es-419"/>
-              </w:rPr>
-              <w:t>09</w:t>
-            </w:r>
-            <w:r>
-              <w:rPr>
-                <w:rFonts w:cs="Arial"/>
-              </w:rPr>
-              <w:t>-</w:t>
-            </w:r>
-            <w:r>
-              <w:rPr>
-                <w:rFonts w:cs="Arial"/>
-                <w:lang w:val="es-419"/>
-              </w:rPr>
-              <w:t>Dic</w:t>
-            </w:r>
-            <w:r>
-              <w:rPr>
-                <w:rFonts w:cs="Arial"/>
-              </w:rPr>
-              <w:t>-1</w:t>
-            </w:r>
-            <w:r>
-              <w:rPr>
-                <w:rFonts w:cs="Arial"/>
-                <w:lang w:val="es-419"/>
-              </w:rPr>
-              <w:t>6</w:t>
+              </w:rPr>
+            </w:pPr>
+            <w:r>
+              <w:rPr>
+                <w:rFonts w:cs="Arial"/>
+              </w:rPr>
+              <w:t>09-Dic-16</w:t>
             </w:r>
           </w:p>
         </w:tc>
@@ -14636,14 +14374,7 @@
                 <w:rFonts w:cs="Arial"/>
                 <w:b w:val="0"/>
               </w:rPr>
-              <w:t xml:space="preserve">Diseño </w:t>
-            </w:r>
-            <w:r>
-              <w:rPr>
-                <w:rFonts w:cs="Arial"/>
-                <w:b w:val="0"/>
-              </w:rPr>
-              <w:t>inicial de base de datos</w:t>
+              <w:t>Diseño inicial de base de datos</w:t>
             </w:r>
           </w:p>
           <w:p>
@@ -14687,21 +14418,7 @@
                 <w:rFonts w:cs="Arial"/>
                 <w:b w:val="0"/>
               </w:rPr>
-              <w:t xml:space="preserve">Diseño inicial </w:t>
-            </w:r>
-            <w:r>
-              <w:rPr>
-                <w:rFonts w:cs="Arial"/>
-                <w:b w:val="0"/>
-              </w:rPr>
-              <w:t>página</w:t>
-            </w:r>
-            <w:r>
-              <w:rPr>
-                <w:rFonts w:cs="Arial"/>
-                <w:b w:val="0"/>
-              </w:rPr>
-              <w:t xml:space="preserve"> web</w:t>
+              <w:t>Diseño inicial página web</w:t>
             </w:r>
           </w:p>
           <w:p>
@@ -14743,15 +14460,19 @@
               <w:jc w:val="center"/>
               <w:rPr>
                 <w:rFonts w:cs="Arial"/>
-                <w:lang w:val="es-419"/>
-              </w:rPr>
-            </w:pPr>
-            <w:r>
-              <w:rPr>
-                <w:rFonts w:cs="Arial"/>
-                <w:lang w:val="es-419"/>
-              </w:rPr>
-              <w:t>Segunda Iteracion</w:t>
+              </w:rPr>
+            </w:pPr>
+            <w:r>
+              <w:rPr>
+                <w:rFonts w:cs="Arial"/>
+              </w:rPr>
+              <w:t xml:space="preserve">Segunda </w:t>
+            </w:r>
+            <w:r>
+              <w:rPr>
+                <w:rFonts w:cs="Arial"/>
+              </w:rPr>
+              <w:t>Iteración</w:t>
             </w:r>
           </w:p>
         </w:tc>
@@ -14766,41 +14487,13 @@
               <w:jc w:val="center"/>
               <w:rPr>
                 <w:rFonts w:cs="Arial"/>
-                <w:lang w:val="es-419"/>
-              </w:rPr>
-            </w:pPr>
-            <w:r>
-              <w:rPr>
-                <w:rFonts w:cs="Arial"/>
-                <w:lang w:val="es-419"/>
-              </w:rPr>
-              <w:t>22</w:t>
-            </w:r>
-            <w:r>
-              <w:rPr>
-                <w:rFonts w:cs="Arial"/>
-              </w:rPr>
-              <w:t>-</w:t>
-            </w:r>
-            <w:r>
-              <w:rPr>
-                <w:rFonts w:cs="Arial"/>
-                <w:lang w:val="es-419"/>
-              </w:rPr>
-              <w:t>Dic</w:t>
-            </w:r>
-            <w:r>
-              <w:rPr>
-                <w:rFonts w:cs="Arial"/>
-              </w:rPr>
-              <w:t>-1</w:t>
-            </w:r>
-            <w:r>
-              <w:rPr>
-                <w:rFonts w:cs="Arial"/>
-                <w:lang w:val="es-419"/>
-              </w:rPr>
-              <w:t>6</w:t>
+              </w:rPr>
+            </w:pPr>
+            <w:r>
+              <w:rPr>
+                <w:rFonts w:cs="Arial"/>
+              </w:rPr>
+              <w:t>22-Dic-16</w:t>
             </w:r>
           </w:p>
         </w:tc>
@@ -14847,7 +14540,6 @@
               <w:rPr>
                 <w:rFonts w:cs="Arial"/>
                 <w:b w:val="0"/>
-                <w:lang w:val="es-419"/>
               </w:rPr>
               <w:t>Diseño de interfaz</w:t>
             </w:r>
@@ -14869,7 +14561,6 @@
               <w:rPr>
                 <w:rFonts w:cs="Arial"/>
                 <w:b w:val="0"/>
-                <w:lang w:val="es-419"/>
               </w:rPr>
               <w:t xml:space="preserve">Correcciones sugeridas </w:t>
             </w:r>
@@ -14891,7 +14582,6 @@
               <w:rPr>
                 <w:rFonts w:cs="Arial"/>
                 <w:b w:val="0"/>
-                <w:lang w:val="es-419"/>
               </w:rPr>
               <w:t>Pruebas</w:t>
             </w:r>
@@ -14914,15 +14604,19 @@
               <w:jc w:val="center"/>
               <w:rPr>
                 <w:rFonts w:cs="Arial"/>
-                <w:lang w:val="es-419"/>
-              </w:rPr>
-            </w:pPr>
-            <w:r>
-              <w:rPr>
-                <w:rFonts w:cs="Arial"/>
-                <w:lang w:val="es-419"/>
-              </w:rPr>
-              <w:t>Tercera Iteracion</w:t>
+              </w:rPr>
+            </w:pPr>
+            <w:r>
+              <w:rPr>
+                <w:rFonts w:cs="Arial"/>
+              </w:rPr>
+              <w:t xml:space="preserve">Tercera </w:t>
+            </w:r>
+            <w:r>
+              <w:rPr>
+                <w:rFonts w:cs="Arial"/>
+              </w:rPr>
+              <w:t>Iteración</w:t>
             </w:r>
           </w:p>
         </w:tc>
@@ -14937,40 +14631,13 @@
               <w:jc w:val="center"/>
               <w:rPr>
                 <w:rFonts w:cs="Arial"/>
-                <w:lang w:val="es-419"/>
-              </w:rPr>
-            </w:pPr>
-            <w:r>
-              <w:rPr>
-                <w:rFonts w:cs="Arial"/>
-              </w:rPr>
-              <w:t>16</w:t>
-            </w:r>
-            <w:r>
-              <w:rPr>
-                <w:rFonts w:cs="Arial"/>
-              </w:rPr>
-              <w:t>-</w:t>
-            </w:r>
-            <w:r>
-              <w:rPr>
-                <w:rFonts w:cs="Arial"/>
-                <w:lang w:val="es-419"/>
-              </w:rPr>
-              <w:t>Ene</w:t>
-            </w:r>
-            <w:r>
-              <w:rPr>
-                <w:rFonts w:cs="Arial"/>
-              </w:rPr>
-              <w:t>-1</w:t>
-            </w:r>
-            <w:r>
-              <w:rPr>
-                <w:rFonts w:cs="Arial"/>
-                <w:lang w:val="es-419"/>
-              </w:rPr>
-              <w:t>6</w:t>
+              </w:rPr>
+            </w:pPr>
+            <w:r>
+              <w:rPr>
+                <w:rFonts w:cs="Arial"/>
+              </w:rPr>
+              <w:t>16-Ene-16</w:t>
             </w:r>
           </w:p>
         </w:tc>
@@ -15019,29 +14686,21 @@
                 <w:rFonts w:cs="Arial"/>
                 <w:b w:val="0"/>
               </w:rPr>
-              <w:t>Correcciones sugeridas</w:t>
+              <w:t xml:space="preserve">Correcciones sugeridas de la </w:t>
             </w:r>
             <w:r>
               <w:rPr>
                 <w:rFonts w:cs="Arial"/>
                 <w:b w:val="0"/>
               </w:rPr>
-              <w:t xml:space="preserve"> de</w:t>
+              <w:t>iteración</w:t>
             </w:r>
             <w:r>
               <w:rPr>
                 <w:rFonts w:cs="Arial"/>
                 <w:b w:val="0"/>
-                <w:lang w:val="es-419"/>
-              </w:rPr>
-              <w:t xml:space="preserve"> la iteracion </w:t>
-            </w:r>
-            <w:r>
-              <w:rPr>
-                <w:rFonts w:cs="Arial"/>
-                <w:b w:val="0"/>
-              </w:rPr>
-              <w:t>anterior</w:t>
+              </w:rPr>
+              <w:t xml:space="preserve"> anterior</w:t>
             </w:r>
           </w:p>
           <w:p>
@@ -15061,7 +14720,6 @@
               <w:rPr>
                 <w:rFonts w:cs="Arial"/>
                 <w:b w:val="0"/>
-                <w:lang w:val="es-419"/>
               </w:rPr>
               <w:t>Pruebas</w:t>
             </w:r>
@@ -15083,15 +14741,19 @@
               <w:jc w:val="center"/>
               <w:rPr>
                 <w:rFonts w:cs="Arial"/>
-                <w:lang w:val="es-419"/>
-              </w:rPr>
-            </w:pPr>
-            <w:r>
-              <w:rPr>
-                <w:rFonts w:cs="Arial"/>
-                <w:lang w:val="es-419"/>
-              </w:rPr>
-              <w:t>Cuarta Itaracion</w:t>
+              </w:rPr>
+            </w:pPr>
+            <w:r>
+              <w:rPr>
+                <w:rFonts w:cs="Arial"/>
+              </w:rPr>
+              <w:t xml:space="preserve">Cuarta </w:t>
+            </w:r>
+            <w:r>
+              <w:rPr>
+                <w:rFonts w:cs="Arial"/>
+              </w:rPr>
+              <w:t>Iteración</w:t>
             </w:r>
           </w:p>
         </w:tc>
@@ -15106,46 +14768,13 @@
               <w:jc w:val="center"/>
               <w:rPr>
                 <w:rFonts w:cs="Arial"/>
-                <w:lang w:val="es-419"/>
-              </w:rPr>
-            </w:pPr>
-            <w:r>
-              <w:rPr>
-                <w:rFonts w:cs="Arial"/>
-              </w:rPr>
-              <w:t>1</w:t>
-            </w:r>
-            <w:r>
-              <w:rPr>
-                <w:rFonts w:cs="Arial"/>
-              </w:rPr>
-              <w:t>3</w:t>
-            </w:r>
-            <w:r>
-              <w:rPr>
-                <w:rFonts w:cs="Arial"/>
-              </w:rPr>
-              <w:t>-</w:t>
-            </w:r>
-            <w:r>
-              <w:rPr>
-                <w:rFonts w:cs="Arial"/>
-                <w:lang w:val="es-419"/>
-              </w:rPr>
-              <w:t>Ene</w:t>
-            </w:r>
-            <w:r>
-              <w:rPr>
-                <w:rFonts w:cs="Arial"/>
-              </w:rPr>
-              <w:t>-1</w:t>
-            </w:r>
-            <w:r>
-              <w:rPr>
-                <w:rFonts w:cs="Arial"/>
-                <w:lang w:val="es-419"/>
-              </w:rPr>
-              <w:t>6</w:t>
+              </w:rPr>
+            </w:pPr>
+            <w:r>
+              <w:rPr>
+                <w:rFonts w:cs="Arial"/>
+              </w:rPr>
+              <w:t>13-Ene-16</w:t>
             </w:r>
           </w:p>
         </w:tc>
@@ -15196,69 +14825,21 @@
                 <w:rFonts w:cs="Arial"/>
                 <w:b w:val="0"/>
               </w:rPr>
-              <w:t>Correcciones sugeridas</w:t>
+              <w:t xml:space="preserve">Correcciones sugeridas de la </w:t>
             </w:r>
             <w:r>
               <w:rPr>
                 <w:rFonts w:cs="Arial"/>
                 <w:b w:val="0"/>
               </w:rPr>
-              <w:t xml:space="preserve"> de</w:t>
+              <w:t>iteración</w:t>
             </w:r>
             <w:r>
               <w:rPr>
                 <w:rFonts w:cs="Arial"/>
                 <w:b w:val="0"/>
-                <w:lang w:val="es-419"/>
-              </w:rPr>
-              <w:t xml:space="preserve"> </w:t>
-            </w:r>
-            <w:r>
-              <w:rPr>
-                <w:rFonts w:cs="Arial"/>
-                <w:b w:val="0"/>
-              </w:rPr>
-              <w:t>l</w:t>
-            </w:r>
-            <w:r>
-              <w:rPr>
-                <w:rFonts w:cs="Arial"/>
-                <w:b w:val="0"/>
-                <w:lang w:val="es-419"/>
-              </w:rPr>
-              <w:t>a</w:t>
-            </w:r>
-            <w:r>
-              <w:rPr>
-                <w:rFonts w:cs="Arial"/>
-                <w:b w:val="0"/>
-              </w:rPr>
-              <w:t xml:space="preserve"> </w:t>
-            </w:r>
-            <w:r>
-              <w:rPr>
-                <w:rFonts w:cs="Arial"/>
-                <w:b w:val="0"/>
-                <w:lang w:val="es-419"/>
-              </w:rPr>
-              <w:t xml:space="preserve">iteracion </w:t>
-            </w:r>
-            <w:proofErr w:type="spellStart"/>
-            <w:r>
-              <w:rPr>
-                <w:rFonts w:cs="Arial"/>
-                <w:b w:val="0"/>
-              </w:rPr>
-              <w:t>anterio</w:t>
-            </w:r>
-            <w:proofErr w:type="spellEnd"/>
-            <w:r>
-              <w:rPr>
-                <w:rFonts w:cs="Arial"/>
-                <w:b w:val="0"/>
-                <w:lang w:val="es-419"/>
-              </w:rPr>
-              <w:t>r</w:t>
+              </w:rPr>
+              <w:t xml:space="preserve"> anterior</w:t>
             </w:r>
           </w:p>
           <w:p>
@@ -15280,7 +14861,6 @@
               <w:rPr>
                 <w:rFonts w:cs="Arial"/>
                 <w:b w:val="0"/>
-                <w:lang w:val="es-419"/>
               </w:rPr>
               <w:t>Pruebas</w:t>
             </w:r>
@@ -15303,15 +14883,19 @@
               <w:jc w:val="center"/>
               <w:rPr>
                 <w:rFonts w:cs="Arial"/>
-                <w:lang w:val="es-419"/>
-              </w:rPr>
-            </w:pPr>
-            <w:r>
-              <w:rPr>
-                <w:rFonts w:cs="Arial"/>
-                <w:lang w:val="es-419"/>
-              </w:rPr>
-              <w:t>Quinta Iteracion</w:t>
+              </w:rPr>
+            </w:pPr>
+            <w:r>
+              <w:rPr>
+                <w:rFonts w:cs="Arial"/>
+              </w:rPr>
+              <w:t xml:space="preserve">Quinta </w:t>
+            </w:r>
+            <w:r>
+              <w:rPr>
+                <w:rFonts w:cs="Arial"/>
+              </w:rPr>
+              <w:t>Iteración</w:t>
             </w:r>
           </w:p>
         </w:tc>
@@ -15327,7 +14911,6 @@
               <w:rPr>
                 <w:rFonts w:cs="Arial"/>
                 <w:b w:val="0"/>
-                <w:lang w:val="es-419"/>
               </w:rPr>
             </w:pPr>
             <w:r>
@@ -15335,30 +14918,7 @@
                 <w:rFonts w:cs="Arial"/>
                 <w:b w:val="0"/>
               </w:rPr>
-              <w:t>6-</w:t>
-            </w:r>
-            <w:r>
-              <w:rPr>
-                <w:rFonts w:cs="Arial"/>
-                <w:b w:val="0"/>
-                <w:lang w:val="es-419"/>
-              </w:rPr>
-              <w:t>Feb</w:t>
-            </w:r>
-            <w:r>
-              <w:rPr>
-                <w:rFonts w:cs="Arial"/>
-                <w:b w:val="0"/>
-              </w:rPr>
-              <w:t>-1</w:t>
-            </w:r>
-            <w:r>
-              <w:rPr>
-                <w:rFonts w:cs="Arial"/>
-                <w:b w:val="0"/>
-                <w:lang w:val="es-419"/>
-              </w:rPr>
-              <w:t>6</w:t>
+              <w:t>6-Feb-16</w:t>
             </w:r>
           </w:p>
         </w:tc>
@@ -15386,14 +14946,7 @@
                 <w:rFonts w:cs="Arial"/>
                 <w:b w:val="0"/>
               </w:rPr>
-              <w:t>Correcciones sugeridas</w:t>
-            </w:r>
-            <w:r>
-              <w:rPr>
-                <w:rFonts w:cs="Arial"/>
-                <w:b w:val="0"/>
-              </w:rPr>
-              <w:t xml:space="preserve"> del sprint anterior </w:t>
+              <w:t xml:space="preserve">Correcciones sugeridas del sprint anterior </w:t>
             </w:r>
           </w:p>
           <w:p>
@@ -15415,15 +14968,7 @@
                 <w:rFonts w:cs="Arial"/>
                 <w:b w:val="0"/>
               </w:rPr>
-              <w:t>Manuales</w:t>
-            </w:r>
-            <w:r>
-              <w:rPr>
-                <w:rFonts w:cs="Arial"/>
-                <w:b w:val="0"/>
-                <w:lang w:val="es-419"/>
-              </w:rPr>
-              <w:t xml:space="preserve"> de Usuario</w:t>
+              <w:t>Manuales de Usuario</w:t>
             </w:r>
           </w:p>
           <w:p>
@@ -15466,7 +15011,6 @@
               <w:rPr>
                 <w:rFonts w:cs="Arial"/>
                 <w:b w:val="0"/>
-                <w:lang w:val="es-419"/>
               </w:rPr>
               <w:t>Pruebas</w:t>
             </w:r>
@@ -21053,15 +20597,6 @@
   </w:num>
   <w:num w:numId="42">
     <w:abstractNumId w:val="14"/>
-    <w:lvlOverride w:ilvl="0"/>
-    <w:lvlOverride w:ilvl="1"/>
-    <w:lvlOverride w:ilvl="2"/>
-    <w:lvlOverride w:ilvl="3"/>
-    <w:lvlOverride w:ilvl="4"/>
-    <w:lvlOverride w:ilvl="5"/>
-    <w:lvlOverride w:ilvl="6"/>
-    <w:lvlOverride w:ilvl="7"/>
-    <w:lvlOverride w:ilvl="8"/>
   </w:num>
   <w:num w:numId="43">
     <w:abstractNumId w:val="14"/>
@@ -21682,6 +21217,7 @@
     <w:tblPr>
       <w:tblStyleRowBandSize w:val="1"/>
       <w:tblStyleColBandSize w:val="1"/>
+      <w:tblInd w:w="0" w:type="dxa"/>
       <w:tblBorders>
         <w:top w:val="single" w:sz="4" w:space="0" w:color="95B3D7" w:themeColor="accent1" w:themeTint="99"/>
         <w:left w:val="single" w:sz="4" w:space="0" w:color="95B3D7" w:themeColor="accent1" w:themeTint="99"/>
@@ -22477,6 +22013,7 @@
     <w:tblPr>
       <w:tblStyleRowBandSize w:val="1"/>
       <w:tblStyleColBandSize w:val="1"/>
+      <w:tblInd w:w="0" w:type="dxa"/>
       <w:tblBorders>
         <w:top w:val="single" w:sz="4" w:space="0" w:color="95B3D7" w:themeColor="accent1" w:themeTint="99"/>
         <w:left w:val="single" w:sz="4" w:space="0" w:color="95B3D7" w:themeColor="accent1" w:themeTint="99"/>
@@ -22958,7 +22495,7 @@
 </file>
 
 <file path=customXml/itemProps1.xml><?xml version="1.0" encoding="utf-8"?>
-<ds:datastoreItem xmlns:ds="http://schemas.openxmlformats.org/officeDocument/2006/customXml" ds:itemID="{B05CAF2F-26EB-4ECB-B268-27C1CFA5CAA4}">
+<ds:datastoreItem xmlns:ds="http://schemas.openxmlformats.org/officeDocument/2006/customXml" ds:itemID="{2C7BC4A0-5514-45C0-8540-237D6D5B946A}">
   <ds:schemaRefs>
     <ds:schemaRef ds:uri="http://schemas.openxmlformats.org/officeDocument/2006/bibliography"/>
   </ds:schemaRefs>

</xml_diff>

<commit_message>
documentado la iteracion numero 2
</commit_message>
<xml_diff>
--- a/documentos/capitulos/capituloV.docx
+++ b/documentos/capitulos/capituloV.docx
@@ -622,8 +622,6 @@
               </w:rPr>
               <w:t xml:space="preserve"> campo deportivo, horarios de atención, precio por hora de reserva, tipo de disciplina y tipo de superficie.</w:t>
             </w:r>
-            <w:bookmarkStart w:id="2" w:name="_GoBack"/>
-            <w:bookmarkEnd w:id="2"/>
           </w:p>
           <w:p>
             <w:pPr>
@@ -2496,7 +2494,13 @@
               <w:rPr>
                 <w:rFonts w:cs="Arial"/>
               </w:rPr>
-              <w:t xml:space="preserve"> registrar reservas especiales</w:t>
+              <w:t xml:space="preserve"> registrar </w:t>
+            </w:r>
+            <w:r>
+              <w:rPr>
+                <w:rFonts w:cs="Arial"/>
+              </w:rPr>
+              <w:t>reserva administrativa</w:t>
             </w:r>
             <w:r>
               <w:rPr>
@@ -2736,16 +2740,19 @@
                 <w:shd w:val="clear" w:color="auto" w:fill="FFFFFF"/>
                 <w:lang w:val="es-419"/>
               </w:rPr>
-              <w:t>Como administrador me gustaria registrar reservas e</w:t>
-            </w:r>
+              <w:t xml:space="preserve">Como administrador me gustaria registrar reservas </w:t>
+            </w:r>
+            <w:proofErr w:type="spellStart"/>
             <w:r>
               <w:rPr>
                 <w:rFonts w:cs="Arial"/>
                 <w:color w:val="000000"/>
                 <w:shd w:val="clear" w:color="auto" w:fill="FFFFFF"/>
-              </w:rPr>
-              <w:t>especiales</w:t>
-            </w:r>
+                <w:lang w:val="en-US"/>
+              </w:rPr>
+              <w:t>administrativas</w:t>
+            </w:r>
+            <w:proofErr w:type="spellEnd"/>
             <w:r>
               <w:rPr>
                 <w:rFonts w:cs="Arial"/>
@@ -2913,7 +2920,19 @@
               <w:rPr>
                 <w:rFonts w:cs="Arial"/>
               </w:rPr>
-              <w:t xml:space="preserve"> una reserva especial.</w:t>
+              <w:t xml:space="preserve"> una reserva </w:t>
+            </w:r>
+            <w:r>
+              <w:rPr>
+                <w:rFonts w:cs="Arial"/>
+              </w:rPr>
+              <w:t>administrativa</w:t>
+            </w:r>
+            <w:r>
+              <w:rPr>
+                <w:rFonts w:cs="Arial"/>
+              </w:rPr>
+              <w:t>.</w:t>
             </w:r>
           </w:p>
           <w:p>
@@ -4052,7 +4071,13 @@
               <w:rPr>
                 <w:rFonts w:cs="Arial"/>
               </w:rPr>
-              <w:t xml:space="preserve"> las Reservas Especiales y Reservas</w:t>
+              <w:t xml:space="preserve"> las Reservas Especiales y </w:t>
+            </w:r>
+            <w:r>
+              <w:rPr>
+                <w:rFonts w:cs="Arial"/>
+              </w:rPr>
+              <w:t>administrativas</w:t>
             </w:r>
           </w:p>
         </w:tc>
@@ -4351,6 +4376,7 @@
                 <w:rFonts w:cs="Arial"/>
               </w:rPr>
             </w:pPr>
+            <w:bookmarkStart w:id="2" w:name="_GoBack"/>
             <w:r>
               <w:rPr>
                 <w:rFonts w:cs="Arial"/>
@@ -4401,6 +4427,7 @@
               </w:rPr>
               <w:t>.</w:t>
             </w:r>
+            <w:bookmarkEnd w:id="2"/>
           </w:p>
         </w:tc>
       </w:tr>
@@ -15193,7 +15220,7 @@
         <w:sz w:val="16"/>
         <w:szCs w:val="16"/>
       </w:rPr>
-      <w:t>1</w:t>
+      <w:t>6</w:t>
     </w:r>
     <w:r>
       <w:rPr>
@@ -22495,7 +22522,7 @@
 </file>
 
 <file path=customXml/itemProps1.xml><?xml version="1.0" encoding="utf-8"?>
-<ds:datastoreItem xmlns:ds="http://schemas.openxmlformats.org/officeDocument/2006/customXml" ds:itemID="{2C7BC4A0-5514-45C0-8540-237D6D5B946A}">
+<ds:datastoreItem xmlns:ds="http://schemas.openxmlformats.org/officeDocument/2006/customXml" ds:itemID="{01796B4E-61FA-4398-B191-775DF1ED80EB}">
   <ds:schemaRefs>
     <ds:schemaRef ds:uri="http://schemas.openxmlformats.org/officeDocument/2006/bibliography"/>
   </ds:schemaRefs>

</xml_diff>